<commit_message>
Added new test classes and updated testing docs
</commit_message>
<xml_diff>
--- a/test/Testing Documents/Test Cases Reports.docx
+++ b/test/Testing Documents/Test Cases Reports.docx
@@ -6833,6 +6833,66 @@
           <w:bCs/>
         </w:rPr>
       </w:pPr>
+      <w:r>
+        <w:rPr>
+          <w:noProof/>
+        </w:rPr>
+        <w:drawing>
+          <wp:anchor distT="0" distB="0" distL="114300" distR="114300" simplePos="0" relativeHeight="251738112" behindDoc="0" locked="0" layoutInCell="1" allowOverlap="1" wp14:anchorId="48EE0C95" wp14:editId="4958DF1A">
+            <wp:simplePos x="0" y="0"/>
+            <wp:positionH relativeFrom="margin">
+              <wp:align>left</wp:align>
+            </wp:positionH>
+            <wp:positionV relativeFrom="paragraph">
+              <wp:posOffset>3693412</wp:posOffset>
+            </wp:positionV>
+            <wp:extent cx="4804410" cy="2908300"/>
+            <wp:effectExtent l="0" t="0" r="0" b="6350"/>
+            <wp:wrapTopAndBottom/>
+            <wp:docPr id="7" name="Picture 7"/>
+            <wp:cNvGraphicFramePr>
+              <a:graphicFrameLocks xmlns:a="http://schemas.openxmlformats.org/drawingml/2006/main" noChangeAspect="1"/>
+            </wp:cNvGraphicFramePr>
+            <a:graphic xmlns:a="http://schemas.openxmlformats.org/drawingml/2006/main">
+              <a:graphicData uri="http://schemas.openxmlformats.org/drawingml/2006/picture">
+                <pic:pic xmlns:pic="http://schemas.openxmlformats.org/drawingml/2006/picture">
+                  <pic:nvPicPr>
+                    <pic:cNvPr id="1" name=""/>
+                    <pic:cNvPicPr/>
+                  </pic:nvPicPr>
+                  <pic:blipFill>
+                    <a:blip r:embed="rId26" cstate="print">
+                      <a:extLst>
+                        <a:ext uri="{28A0092B-C50C-407E-A947-70E740481C1C}">
+                          <a14:useLocalDpi xmlns:a14="http://schemas.microsoft.com/office/drawing/2010/main" val="0"/>
+                        </a:ext>
+                      </a:extLst>
+                    </a:blip>
+                    <a:stretch>
+                      <a:fillRect/>
+                    </a:stretch>
+                  </pic:blipFill>
+                  <pic:spPr>
+                    <a:xfrm>
+                      <a:off x="0" y="0"/>
+                      <a:ext cx="4804410" cy="2908300"/>
+                    </a:xfrm>
+                    <a:prstGeom prst="rect">
+                      <a:avLst/>
+                    </a:prstGeom>
+                  </pic:spPr>
+                </pic:pic>
+              </a:graphicData>
+            </a:graphic>
+            <wp14:sizeRelH relativeFrom="margin">
+              <wp14:pctWidth>0</wp14:pctWidth>
+            </wp14:sizeRelH>
+            <wp14:sizeRelV relativeFrom="margin">
+              <wp14:pctHeight>0</wp14:pctHeight>
+            </wp14:sizeRelV>
+          </wp:anchor>
+        </w:drawing>
+      </w:r>
       <w:proofErr w:type="spellStart"/>
       <w:r>
         <w:rPr>
@@ -7632,14 +7692,84 @@
           <w:bCs/>
         </w:rPr>
       </w:pPr>
-    </w:p>
-    <w:p>
-      <w:pPr>
+      <w:r>
+        <w:t xml:space="preserve"> </w:t>
+      </w:r>
+      <w:r>
+        <w:t>Staff Class Junit 5 output</w:t>
+      </w:r>
+      <w:r>
         <w:rPr>
           <w:b/>
           <w:bCs/>
         </w:rPr>
-      </w:pPr>
+        <w:t xml:space="preserve"> </w:t>
+      </w:r>
+    </w:p>
+    <w:p>
+      <w:pPr>
+        <w:rPr>
+          <w:b/>
+          <w:bCs/>
+        </w:rPr>
+      </w:pPr>
+      <w:r>
+        <w:rPr>
+          <w:b/>
+          <w:bCs/>
+          <w:noProof/>
+        </w:rPr>
+        <w:lastRenderedPageBreak/>
+        <w:drawing>
+          <wp:anchor distT="0" distB="0" distL="114300" distR="114300" simplePos="0" relativeHeight="251737088" behindDoc="0" locked="0" layoutInCell="1" allowOverlap="1" wp14:anchorId="4D919C2A" wp14:editId="1C2A6E89">
+            <wp:simplePos x="0" y="0"/>
+            <wp:positionH relativeFrom="margin">
+              <wp:align>left</wp:align>
+            </wp:positionH>
+            <wp:positionV relativeFrom="paragraph">
+              <wp:posOffset>1613882</wp:posOffset>
+            </wp:positionV>
+            <wp:extent cx="5287992" cy="2219246"/>
+            <wp:effectExtent l="0" t="0" r="8255" b="0"/>
+            <wp:wrapTopAndBottom/>
+            <wp:docPr id="5" name="Picture 5"/>
+            <wp:cNvGraphicFramePr>
+              <a:graphicFrameLocks xmlns:a="http://schemas.openxmlformats.org/drawingml/2006/main" noChangeAspect="1"/>
+            </wp:cNvGraphicFramePr>
+            <a:graphic xmlns:a="http://schemas.openxmlformats.org/drawingml/2006/main">
+              <a:graphicData uri="http://schemas.openxmlformats.org/drawingml/2006/picture">
+                <pic:pic xmlns:pic="http://schemas.openxmlformats.org/drawingml/2006/picture">
+                  <pic:nvPicPr>
+                    <pic:cNvPr id="1" name=""/>
+                    <pic:cNvPicPr/>
+                  </pic:nvPicPr>
+                  <pic:blipFill>
+                    <a:blip r:embed="rId27">
+                      <a:extLst>
+                        <a:ext uri="{28A0092B-C50C-407E-A947-70E740481C1C}">
+                          <a14:useLocalDpi xmlns:a14="http://schemas.microsoft.com/office/drawing/2010/main" val="0"/>
+                        </a:ext>
+                      </a:extLst>
+                    </a:blip>
+                    <a:stretch>
+                      <a:fillRect/>
+                    </a:stretch>
+                  </pic:blipFill>
+                  <pic:spPr>
+                    <a:xfrm>
+                      <a:off x="0" y="0"/>
+                      <a:ext cx="5287992" cy="2219246"/>
+                    </a:xfrm>
+                    <a:prstGeom prst="rect">
+                      <a:avLst/>
+                    </a:prstGeom>
+                  </pic:spPr>
+                </pic:pic>
+              </a:graphicData>
+            </a:graphic>
+          </wp:anchor>
+        </w:drawing>
+      </w:r>
       <w:proofErr w:type="spellStart"/>
       <w:r>
         <w:rPr>
@@ -7967,6 +8097,29 @@
           <w:bCs/>
         </w:rPr>
       </w:pPr>
+      <w:proofErr w:type="spellStart"/>
+      <w:r>
+        <w:t>UserAdmin</w:t>
+      </w:r>
+      <w:proofErr w:type="spellEnd"/>
+      <w:r>
+        <w:t xml:space="preserve"> Class Junit 5 output</w:t>
+      </w:r>
+      <w:r>
+        <w:rPr>
+          <w:b/>
+          <w:bCs/>
+        </w:rPr>
+        <w:t xml:space="preserve"> </w:t>
+      </w:r>
+    </w:p>
+    <w:p>
+      <w:pPr>
+        <w:rPr>
+          <w:b/>
+          <w:bCs/>
+        </w:rPr>
+      </w:pPr>
     </w:p>
     <w:p>
       <w:pPr>
@@ -8196,21 +8349,7 @@
                 <w:b/>
                 <w:bCs/>
               </w:rPr>
-              <w:t xml:space="preserve">Test Case 3.3 – Create with </w:t>
-            </w:r>
-            <w:r>
-              <w:rPr>
-                <w:b/>
-                <w:bCs/>
-              </w:rPr>
-              <w:t>missing</w:t>
-            </w:r>
-            <w:r>
-              <w:rPr>
-                <w:b/>
-                <w:bCs/>
-              </w:rPr>
-              <w:t xml:space="preserve"> credentials</w:t>
+              <w:t>Test Case 3.3 – Create with missing credentials</w:t>
             </w:r>
           </w:p>
         </w:tc>
@@ -8571,10 +8710,7 @@
           <w:p>
             <w:r>
               <w:lastRenderedPageBreak/>
-              <w:t>Screenshots for User Story #</w:t>
-            </w:r>
-            <w:r>
-              <w:t>3 and #8</w:t>
+              <w:t>Screenshots for User Story #3 and #8</w:t>
             </w:r>
           </w:p>
         </w:tc>
@@ -8587,18 +8723,10 @@
           <w:p>
             <w:r>
               <w:drawing>
-                <wp:anchor distT="0" distB="0" distL="114300" distR="114300" simplePos="0" relativeHeight="251714560" behindDoc="0" locked="0" layoutInCell="1" allowOverlap="1" wp14:anchorId="3A7733C0" wp14:editId="38C29877">
-                  <wp:simplePos x="0" y="0"/>
-                  <wp:positionH relativeFrom="column">
-                    <wp:posOffset>-63500</wp:posOffset>
-                  </wp:positionH>
-                  <wp:positionV relativeFrom="paragraph">
-                    <wp:posOffset>0</wp:posOffset>
-                  </wp:positionV>
-                  <wp:extent cx="2529205" cy="3510915"/>
-                  <wp:effectExtent l="0" t="0" r="4445" b="0"/>
-                  <wp:wrapSquare wrapText="bothSides"/>
-                  <wp:docPr id="11" name="Picture 11"/>
+                <wp:inline distT="0" distB="0" distL="0" distR="0" wp14:anchorId="026DA5EC" wp14:editId="626BD715">
+                  <wp:extent cx="2493034" cy="3422475"/>
+                  <wp:effectExtent l="0" t="0" r="2540" b="6985"/>
+                  <wp:docPr id="25" name="Picture 25"/>
                   <wp:cNvGraphicFramePr>
                     <a:graphicFrameLocks xmlns:a="http://schemas.openxmlformats.org/drawingml/2006/main" noChangeAspect="1"/>
                   </wp:cNvGraphicFramePr>
@@ -8610,13 +8738,7 @@
                           <pic:cNvPicPr/>
                         </pic:nvPicPr>
                         <pic:blipFill>
-                          <a:blip r:embed="rId26">
-                            <a:extLst>
-                              <a:ext uri="{28A0092B-C50C-407E-A947-70E740481C1C}">
-                                <a14:useLocalDpi xmlns:a14="http://schemas.microsoft.com/office/drawing/2010/main" val="0"/>
-                              </a:ext>
-                            </a:extLst>
-                          </a:blip>
+                          <a:blip r:embed="rId28"/>
                           <a:stretch>
                             <a:fillRect/>
                           </a:stretch>
@@ -8624,7 +8746,7 @@
                         <pic:spPr>
                           <a:xfrm>
                             <a:off x="0" y="0"/>
-                            <a:ext cx="2529205" cy="3510915"/>
+                            <a:ext cx="2508233" cy="3443341"/>
                           </a:xfrm>
                           <a:prstGeom prst="rect">
                             <a:avLst/>
@@ -8633,16 +8755,13 @@
                       </pic:pic>
                     </a:graphicData>
                   </a:graphic>
-                  <wp14:sizeRelH relativeFrom="margin">
-                    <wp14:pctWidth>0</wp14:pctWidth>
-                  </wp14:sizeRelH>
-                  <wp14:sizeRelV relativeFrom="margin">
-                    <wp14:pctHeight>0</wp14:pctHeight>
-                  </wp14:sizeRelV>
-                </wp:anchor>
+                </wp:inline>
               </w:drawing>
             </w:r>
             <w:r>
+              <w:t xml:space="preserve"> </w:t>
+            </w:r>
+            <w:r>
               <w:t xml:space="preserve">Create </w:t>
             </w:r>
             <w:r>
@@ -8660,18 +8779,10 @@
           <w:p>
             <w:r>
               <w:drawing>
-                <wp:anchor distT="0" distB="0" distL="114300" distR="114300" simplePos="0" relativeHeight="251715584" behindDoc="0" locked="0" layoutInCell="1" allowOverlap="1" wp14:anchorId="44A59D37" wp14:editId="24B0ABE2">
-                  <wp:simplePos x="0" y="0"/>
-                  <wp:positionH relativeFrom="column">
-                    <wp:posOffset>-1390</wp:posOffset>
-                  </wp:positionH>
-                  <wp:positionV relativeFrom="paragraph">
-                    <wp:posOffset>156</wp:posOffset>
-                  </wp:positionV>
-                  <wp:extent cx="2514600" cy="3493135"/>
-                  <wp:effectExtent l="0" t="0" r="0" b="0"/>
-                  <wp:wrapSquare wrapText="bothSides"/>
-                  <wp:docPr id="12" name="Picture 12"/>
+                <wp:inline distT="0" distB="0" distL="0" distR="0" wp14:anchorId="232FD939" wp14:editId="6A9301C3">
+                  <wp:extent cx="2501660" cy="3424602"/>
+                  <wp:effectExtent l="0" t="0" r="0" b="4445"/>
+                  <wp:docPr id="29" name="Picture 29"/>
                   <wp:cNvGraphicFramePr>
                     <a:graphicFrameLocks xmlns:a="http://schemas.openxmlformats.org/drawingml/2006/main" noChangeAspect="1"/>
                   </wp:cNvGraphicFramePr>
@@ -8683,13 +8794,7 @@
                           <pic:cNvPicPr/>
                         </pic:nvPicPr>
                         <pic:blipFill>
-                          <a:blip r:embed="rId27">
-                            <a:extLst>
-                              <a:ext uri="{28A0092B-C50C-407E-A947-70E740481C1C}">
-                                <a14:useLocalDpi xmlns:a14="http://schemas.microsoft.com/office/drawing/2010/main" val="0"/>
-                              </a:ext>
-                            </a:extLst>
-                          </a:blip>
+                          <a:blip r:embed="rId29"/>
                           <a:stretch>
                             <a:fillRect/>
                           </a:stretch>
@@ -8697,7 +8802,7 @@
                         <pic:spPr>
                           <a:xfrm>
                             <a:off x="0" y="0"/>
-                            <a:ext cx="2514600" cy="3493135"/>
+                            <a:ext cx="2519755" cy="3449373"/>
                           </a:xfrm>
                           <a:prstGeom prst="rect">
                             <a:avLst/>
@@ -8706,16 +8811,13 @@
                       </pic:pic>
                     </a:graphicData>
                   </a:graphic>
-                  <wp14:sizeRelH relativeFrom="margin">
-                    <wp14:pctWidth>0</wp14:pctWidth>
-                  </wp14:sizeRelH>
-                  <wp14:sizeRelV relativeFrom="margin">
-                    <wp14:pctHeight>0</wp14:pctHeight>
-                  </wp14:sizeRelV>
-                </wp:anchor>
+                </wp:inline>
               </w:drawing>
             </w:r>
             <w:r>
+              <w:t xml:space="preserve"> </w:t>
+            </w:r>
+            <w:r>
               <w:t>Message after new account created</w:t>
             </w:r>
           </w:p>
@@ -8729,18 +8831,10 @@
           <w:p>
             <w:r>
               <w:drawing>
-                <wp:anchor distT="0" distB="0" distL="114300" distR="114300" simplePos="0" relativeHeight="251716608" behindDoc="0" locked="0" layoutInCell="1" allowOverlap="1" wp14:anchorId="1FD5FEFE" wp14:editId="13150A9A">
-                  <wp:simplePos x="0" y="0"/>
-                  <wp:positionH relativeFrom="column">
-                    <wp:posOffset>-63500</wp:posOffset>
-                  </wp:positionH>
-                  <wp:positionV relativeFrom="paragraph">
-                    <wp:posOffset>1905</wp:posOffset>
-                  </wp:positionV>
-                  <wp:extent cx="2553335" cy="3545205"/>
-                  <wp:effectExtent l="0" t="0" r="0" b="0"/>
-                  <wp:wrapSquare wrapText="bothSides"/>
-                  <wp:docPr id="18" name="Picture 18"/>
+                <wp:inline distT="0" distB="0" distL="0" distR="0" wp14:anchorId="03F13264" wp14:editId="7DDB358E">
+                  <wp:extent cx="2510287" cy="3436412"/>
+                  <wp:effectExtent l="0" t="0" r="4445" b="0"/>
+                  <wp:docPr id="42" name="Picture 42"/>
                   <wp:cNvGraphicFramePr>
                     <a:graphicFrameLocks xmlns:a="http://schemas.openxmlformats.org/drawingml/2006/main" noChangeAspect="1"/>
                   </wp:cNvGraphicFramePr>
@@ -8752,13 +8846,7 @@
                           <pic:cNvPicPr/>
                         </pic:nvPicPr>
                         <pic:blipFill>
-                          <a:blip r:embed="rId28">
-                            <a:extLst>
-                              <a:ext uri="{28A0092B-C50C-407E-A947-70E740481C1C}">
-                                <a14:useLocalDpi xmlns:a14="http://schemas.microsoft.com/office/drawing/2010/main" val="0"/>
-                              </a:ext>
-                            </a:extLst>
-                          </a:blip>
+                          <a:blip r:embed="rId30"/>
                           <a:stretch>
                             <a:fillRect/>
                           </a:stretch>
@@ -8766,7 +8854,7 @@
                         <pic:spPr>
                           <a:xfrm>
                             <a:off x="0" y="0"/>
-                            <a:ext cx="2553335" cy="3545205"/>
+                            <a:ext cx="2519428" cy="3448926"/>
                           </a:xfrm>
                           <a:prstGeom prst="rect">
                             <a:avLst/>
@@ -8775,16 +8863,13 @@
                       </pic:pic>
                     </a:graphicData>
                   </a:graphic>
-                  <wp14:sizeRelH relativeFrom="margin">
-                    <wp14:pctWidth>0</wp14:pctWidth>
-                  </wp14:sizeRelH>
-                  <wp14:sizeRelV relativeFrom="margin">
-                    <wp14:pctHeight>0</wp14:pctHeight>
-                  </wp14:sizeRelV>
-                </wp:anchor>
+                </wp:inline>
               </w:drawing>
             </w:r>
             <w:r>
+              <w:t xml:space="preserve"> </w:t>
+            </w:r>
+            <w:r>
               <w:t xml:space="preserve">Message </w:t>
             </w:r>
             <w:r>
@@ -8799,18 +8884,10 @@
           <w:p>
             <w:r>
               <w:drawing>
-                <wp:anchor distT="0" distB="0" distL="114300" distR="114300" simplePos="0" relativeHeight="251717632" behindDoc="0" locked="0" layoutInCell="1" allowOverlap="1" wp14:anchorId="25791F7F" wp14:editId="5914BFD9">
-                  <wp:simplePos x="0" y="0"/>
-                  <wp:positionH relativeFrom="column">
-                    <wp:posOffset>-62230</wp:posOffset>
-                  </wp:positionH>
-                  <wp:positionV relativeFrom="paragraph">
-                    <wp:posOffset>1905</wp:posOffset>
-                  </wp:positionV>
-                  <wp:extent cx="2561590" cy="3558540"/>
-                  <wp:effectExtent l="0" t="0" r="0" b="3810"/>
-                  <wp:wrapSquare wrapText="bothSides"/>
-                  <wp:docPr id="20" name="Picture 20"/>
+                <wp:inline distT="0" distB="0" distL="0" distR="0" wp14:anchorId="4ED266EB" wp14:editId="58FECCBA">
+                  <wp:extent cx="2501265" cy="3440456"/>
+                  <wp:effectExtent l="0" t="0" r="0" b="7620"/>
+                  <wp:docPr id="43" name="Picture 43"/>
                   <wp:cNvGraphicFramePr>
                     <a:graphicFrameLocks xmlns:a="http://schemas.openxmlformats.org/drawingml/2006/main" noChangeAspect="1"/>
                   </wp:cNvGraphicFramePr>
@@ -8822,13 +8899,7 @@
                           <pic:cNvPicPr/>
                         </pic:nvPicPr>
                         <pic:blipFill>
-                          <a:blip r:embed="rId29">
-                            <a:extLst>
-                              <a:ext uri="{28A0092B-C50C-407E-A947-70E740481C1C}">
-                                <a14:useLocalDpi xmlns:a14="http://schemas.microsoft.com/office/drawing/2010/main" val="0"/>
-                              </a:ext>
-                            </a:extLst>
-                          </a:blip>
+                          <a:blip r:embed="rId31"/>
                           <a:stretch>
                             <a:fillRect/>
                           </a:stretch>
@@ -8836,7 +8907,7 @@
                         <pic:spPr>
                           <a:xfrm>
                             <a:off x="0" y="0"/>
-                            <a:ext cx="2561590" cy="3558540"/>
+                            <a:ext cx="2516672" cy="3461648"/>
                           </a:xfrm>
                           <a:prstGeom prst="rect">
                             <a:avLst/>
@@ -8845,14 +8916,11 @@
                       </pic:pic>
                     </a:graphicData>
                   </a:graphic>
-                  <wp14:sizeRelH relativeFrom="margin">
-                    <wp14:pctWidth>0</wp14:pctWidth>
-                  </wp14:sizeRelH>
-                  <wp14:sizeRelV relativeFrom="margin">
-                    <wp14:pctHeight>0</wp14:pctHeight>
-                  </wp14:sizeRelV>
-                </wp:anchor>
+                </wp:inline>
               </w:drawing>
+            </w:r>
+            <w:r>
+              <w:t xml:space="preserve"> </w:t>
             </w:r>
             <w:r>
               <w:t>Message when trying to create with empty fields</w:t>
@@ -9462,10 +9530,7 @@
           <w:p>
             <w:r>
               <w:lastRenderedPageBreak/>
-              <w:t>Screenshots for User Story #</w:t>
-            </w:r>
-            <w:r>
-              <w:t>4 and #9</w:t>
+              <w:t>Screenshots for User Story #4 and #9</w:t>
             </w:r>
           </w:p>
         </w:tc>
@@ -9478,140 +9543,10 @@
           <w:p>
             <w:r>
               <w:drawing>
-                <wp:anchor distT="0" distB="0" distL="114300" distR="114300" simplePos="0" relativeHeight="251723776" behindDoc="0" locked="0" layoutInCell="1" allowOverlap="1" wp14:anchorId="7D391878" wp14:editId="4546FE4A">
-                  <wp:simplePos x="0" y="0"/>
-                  <wp:positionH relativeFrom="column">
-                    <wp:posOffset>-3175</wp:posOffset>
-                  </wp:positionH>
-                  <wp:positionV relativeFrom="paragraph">
-                    <wp:posOffset>0</wp:posOffset>
-                  </wp:positionV>
-                  <wp:extent cx="2518410" cy="3493135"/>
-                  <wp:effectExtent l="0" t="0" r="0" b="0"/>
-                  <wp:wrapSquare wrapText="bothSides"/>
-                  <wp:docPr id="32" name="Picture 32"/>
-                  <wp:cNvGraphicFramePr>
-                    <a:graphicFrameLocks xmlns:a="http://schemas.openxmlformats.org/drawingml/2006/main" noChangeAspect="1"/>
-                  </wp:cNvGraphicFramePr>
-                  <a:graphic xmlns:a="http://schemas.openxmlformats.org/drawingml/2006/main">
-                    <a:graphicData uri="http://schemas.openxmlformats.org/drawingml/2006/picture">
-                      <pic:pic xmlns:pic="http://schemas.openxmlformats.org/drawingml/2006/picture">
-                        <pic:nvPicPr>
-                          <pic:cNvPr id="1" name=""/>
-                          <pic:cNvPicPr/>
-                        </pic:nvPicPr>
-                        <pic:blipFill>
-                          <a:blip r:embed="rId30">
-                            <a:extLst>
-                              <a:ext uri="{28A0092B-C50C-407E-A947-70E740481C1C}">
-                                <a14:useLocalDpi xmlns:a14="http://schemas.microsoft.com/office/drawing/2010/main" val="0"/>
-                              </a:ext>
-                            </a:extLst>
-                          </a:blip>
-                          <a:stretch>
-                            <a:fillRect/>
-                          </a:stretch>
-                        </pic:blipFill>
-                        <pic:spPr>
-                          <a:xfrm>
-                            <a:off x="0" y="0"/>
-                            <a:ext cx="2518410" cy="3493135"/>
-                          </a:xfrm>
-                          <a:prstGeom prst="rect">
-                            <a:avLst/>
-                          </a:prstGeom>
-                        </pic:spPr>
-                      </pic:pic>
-                    </a:graphicData>
-                  </a:graphic>
-                  <wp14:sizeRelH relativeFrom="margin">
-                    <wp14:pctWidth>0</wp14:pctWidth>
-                  </wp14:sizeRelH>
-                  <wp14:sizeRelV relativeFrom="margin">
-                    <wp14:pctHeight>0</wp14:pctHeight>
-                  </wp14:sizeRelV>
-                </wp:anchor>
-              </w:drawing>
-            </w:r>
-            <w:r>
-              <w:t>Edit page after ‘Edit’ button is pressed</w:t>
-            </w:r>
-          </w:p>
-        </w:tc>
-        <w:tc>
-          <w:tcPr>
-            <w:tcW w:w="4508" w:type="dxa"/>
-          </w:tcPr>
-          <w:p>
-            <w:r>
-              <w:drawing>
-                <wp:anchor distT="0" distB="0" distL="114300" distR="114300" simplePos="0" relativeHeight="251724800" behindDoc="0" locked="0" layoutInCell="1" allowOverlap="1" wp14:anchorId="699B4F5B" wp14:editId="683B8AD7">
-                  <wp:simplePos x="0" y="0"/>
-                  <wp:positionH relativeFrom="column">
-                    <wp:posOffset>-1354</wp:posOffset>
-                  </wp:positionH>
-                  <wp:positionV relativeFrom="paragraph">
-                    <wp:posOffset>180</wp:posOffset>
-                  </wp:positionV>
-                  <wp:extent cx="2553419" cy="3529575"/>
-                  <wp:effectExtent l="0" t="0" r="0" b="0"/>
-                  <wp:wrapSquare wrapText="bothSides"/>
-                  <wp:docPr id="33" name="Picture 33"/>
-                  <wp:cNvGraphicFramePr>
-                    <a:graphicFrameLocks xmlns:a="http://schemas.openxmlformats.org/drawingml/2006/main" noChangeAspect="1"/>
-                  </wp:cNvGraphicFramePr>
-                  <a:graphic xmlns:a="http://schemas.openxmlformats.org/drawingml/2006/main">
-                    <a:graphicData uri="http://schemas.openxmlformats.org/drawingml/2006/picture">
-                      <pic:pic xmlns:pic="http://schemas.openxmlformats.org/drawingml/2006/picture">
-                        <pic:nvPicPr>
-                          <pic:cNvPr id="1" name=""/>
-                          <pic:cNvPicPr/>
-                        </pic:nvPicPr>
-                        <pic:blipFill>
-                          <a:blip r:embed="rId31">
-                            <a:extLst>
-                              <a:ext uri="{28A0092B-C50C-407E-A947-70E740481C1C}">
-                                <a14:useLocalDpi xmlns:a14="http://schemas.microsoft.com/office/drawing/2010/main" val="0"/>
-                              </a:ext>
-                            </a:extLst>
-                          </a:blip>
-                          <a:stretch>
-                            <a:fillRect/>
-                          </a:stretch>
-                        </pic:blipFill>
-                        <pic:spPr>
-                          <a:xfrm>
-                            <a:off x="0" y="0"/>
-                            <a:ext cx="2553419" cy="3529575"/>
-                          </a:xfrm>
-                          <a:prstGeom prst="rect">
-                            <a:avLst/>
-                          </a:prstGeom>
-                        </pic:spPr>
-                      </pic:pic>
-                    </a:graphicData>
-                  </a:graphic>
-                </wp:anchor>
-              </w:drawing>
-            </w:r>
-            <w:r>
-              <w:t>Message after account is edited</w:t>
-            </w:r>
-          </w:p>
-        </w:tc>
-      </w:tr>
-      <w:tr>
-        <w:tc>
-          <w:tcPr>
-            <w:tcW w:w="4508" w:type="dxa"/>
-          </w:tcPr>
-          <w:p>
-            <w:r>
-              <w:drawing>
-                <wp:inline distT="0" distB="0" distL="0" distR="0" wp14:anchorId="7B68BC8C" wp14:editId="5326D094">
-                  <wp:extent cx="2579298" cy="3568547"/>
-                  <wp:effectExtent l="0" t="0" r="0" b="0"/>
-                  <wp:docPr id="35" name="Picture 35"/>
+                <wp:inline distT="0" distB="0" distL="0" distR="0" wp14:anchorId="35BC87D8" wp14:editId="08231B2D">
+                  <wp:extent cx="2544793" cy="3497230"/>
+                  <wp:effectExtent l="0" t="0" r="8255" b="8255"/>
+                  <wp:docPr id="44" name="Picture 44"/>
                   <wp:cNvGraphicFramePr>
                     <a:graphicFrameLocks xmlns:a="http://schemas.openxmlformats.org/drawingml/2006/main" noChangeAspect="1"/>
                   </wp:cNvGraphicFramePr>
@@ -9631,7 +9566,7 @@
                         <pic:spPr>
                           <a:xfrm>
                             <a:off x="0" y="0"/>
-                            <a:ext cx="2589085" cy="3582088"/>
+                            <a:ext cx="2557610" cy="3514844"/>
                           </a:xfrm>
                           <a:prstGeom prst="rect">
                             <a:avLst/>
@@ -9644,10 +9579,10 @@
               </w:drawing>
             </w:r>
             <w:r>
-              <w:t xml:space="preserve">Error message with </w:t>
-            </w:r>
-            <w:r>
-              <w:t>empty fields</w:t>
+              <w:t xml:space="preserve"> </w:t>
+            </w:r>
+            <w:r>
+              <w:t>Edit page after ‘Edit’ button is pressed</w:t>
             </w:r>
           </w:p>
         </w:tc>
@@ -9658,10 +9593,10 @@
           <w:p>
             <w:r>
               <w:drawing>
-                <wp:inline distT="0" distB="0" distL="0" distR="0" wp14:anchorId="4A187BA8" wp14:editId="7C839364">
-                  <wp:extent cx="2570672" cy="3561775"/>
-                  <wp:effectExtent l="0" t="0" r="1270" b="635"/>
-                  <wp:docPr id="39" name="Picture 39"/>
+                <wp:inline distT="0" distB="0" distL="0" distR="0" wp14:anchorId="2471BCEF" wp14:editId="7A418091">
+                  <wp:extent cx="2536166" cy="3490318"/>
+                  <wp:effectExtent l="0" t="0" r="0" b="0"/>
+                  <wp:docPr id="45" name="Picture 45"/>
                   <wp:cNvGraphicFramePr>
                     <a:graphicFrameLocks xmlns:a="http://schemas.openxmlformats.org/drawingml/2006/main" noChangeAspect="1"/>
                   </wp:cNvGraphicFramePr>
@@ -9681,7 +9616,7 @@
                         <pic:spPr>
                           <a:xfrm>
                             <a:off x="0" y="0"/>
-                            <a:ext cx="2584928" cy="3581527"/>
+                            <a:ext cx="2552094" cy="3512238"/>
                           </a:xfrm>
                           <a:prstGeom prst="rect">
                             <a:avLst/>
@@ -9692,6 +9627,111 @@
                   </a:graphic>
                 </wp:inline>
               </w:drawing>
+            </w:r>
+            <w:r>
+              <w:t xml:space="preserve"> </w:t>
+            </w:r>
+            <w:r>
+              <w:t>Message after account is edited</w:t>
+            </w:r>
+          </w:p>
+        </w:tc>
+      </w:tr>
+      <w:tr>
+        <w:tc>
+          <w:tcPr>
+            <w:tcW w:w="4508" w:type="dxa"/>
+          </w:tcPr>
+          <w:p>
+            <w:r>
+              <w:drawing>
+                <wp:inline distT="0" distB="0" distL="0" distR="0" wp14:anchorId="69678526" wp14:editId="19844CD2">
+                  <wp:extent cx="2554777" cy="3510951"/>
+                  <wp:effectExtent l="0" t="0" r="0" b="0"/>
+                  <wp:docPr id="51" name="Picture 51"/>
+                  <wp:cNvGraphicFramePr>
+                    <a:graphicFrameLocks xmlns:a="http://schemas.openxmlformats.org/drawingml/2006/main" noChangeAspect="1"/>
+                  </wp:cNvGraphicFramePr>
+                  <a:graphic xmlns:a="http://schemas.openxmlformats.org/drawingml/2006/main">
+                    <a:graphicData uri="http://schemas.openxmlformats.org/drawingml/2006/picture">
+                      <pic:pic xmlns:pic="http://schemas.openxmlformats.org/drawingml/2006/picture">
+                        <pic:nvPicPr>
+                          <pic:cNvPr id="1" name=""/>
+                          <pic:cNvPicPr/>
+                        </pic:nvPicPr>
+                        <pic:blipFill>
+                          <a:blip r:embed="rId34"/>
+                          <a:stretch>
+                            <a:fillRect/>
+                          </a:stretch>
+                        </pic:blipFill>
+                        <pic:spPr>
+                          <a:xfrm>
+                            <a:off x="0" y="0"/>
+                            <a:ext cx="2567540" cy="3528491"/>
+                          </a:xfrm>
+                          <a:prstGeom prst="rect">
+                            <a:avLst/>
+                          </a:prstGeom>
+                        </pic:spPr>
+                      </pic:pic>
+                    </a:graphicData>
+                  </a:graphic>
+                </wp:inline>
+              </w:drawing>
+            </w:r>
+            <w:r>
+              <w:t xml:space="preserve"> </w:t>
+            </w:r>
+            <w:r>
+              <w:t>Error message with empty fields</w:t>
+            </w:r>
+          </w:p>
+        </w:tc>
+        <w:tc>
+          <w:tcPr>
+            <w:tcW w:w="4508" w:type="dxa"/>
+          </w:tcPr>
+          <w:p>
+            <w:r>
+              <w:drawing>
+                <wp:inline distT="0" distB="0" distL="0" distR="0" wp14:anchorId="342CC38A" wp14:editId="41A03DD0">
+                  <wp:extent cx="2538620" cy="3493698"/>
+                  <wp:effectExtent l="0" t="0" r="0" b="0"/>
+                  <wp:docPr id="52" name="Picture 52"/>
+                  <wp:cNvGraphicFramePr>
+                    <a:graphicFrameLocks xmlns:a="http://schemas.openxmlformats.org/drawingml/2006/main" noChangeAspect="1"/>
+                  </wp:cNvGraphicFramePr>
+                  <a:graphic xmlns:a="http://schemas.openxmlformats.org/drawingml/2006/main">
+                    <a:graphicData uri="http://schemas.openxmlformats.org/drawingml/2006/picture">
+                      <pic:pic xmlns:pic="http://schemas.openxmlformats.org/drawingml/2006/picture">
+                        <pic:nvPicPr>
+                          <pic:cNvPr id="1" name=""/>
+                          <pic:cNvPicPr/>
+                        </pic:nvPicPr>
+                        <pic:blipFill>
+                          <a:blip r:embed="rId35"/>
+                          <a:stretch>
+                            <a:fillRect/>
+                          </a:stretch>
+                        </pic:blipFill>
+                        <pic:spPr>
+                          <a:xfrm>
+                            <a:off x="0" y="0"/>
+                            <a:ext cx="2550434" cy="3509957"/>
+                          </a:xfrm>
+                          <a:prstGeom prst="rect">
+                            <a:avLst/>
+                          </a:prstGeom>
+                        </pic:spPr>
+                      </pic:pic>
+                    </a:graphicData>
+                  </a:graphic>
+                </wp:inline>
+              </w:drawing>
+            </w:r>
+            <w:r>
+              <w:t xml:space="preserve"> </w:t>
             </w:r>
             <w:r>
               <w:t>Error message when enter non-existent user details</w:t>
@@ -10464,16 +10504,7 @@
           <w:p>
             <w:r>
               <w:lastRenderedPageBreak/>
-              <w:t>Screenshots for User Story #</w:t>
-            </w:r>
-            <w:r>
-              <w:t>5</w:t>
-            </w:r>
-            <w:r>
-              <w:t xml:space="preserve"> and #</w:t>
-            </w:r>
-            <w:r>
-              <w:t>10</w:t>
+              <w:t>Screenshots for User Story #5 and #10</w:t>
             </w:r>
           </w:p>
         </w:tc>
@@ -10486,18 +10517,10 @@
           <w:p>
             <w:r>
               <w:drawing>
-                <wp:anchor distT="0" distB="0" distL="114300" distR="114300" simplePos="0" relativeHeight="251732992" behindDoc="0" locked="0" layoutInCell="1" allowOverlap="1" wp14:anchorId="210598FF" wp14:editId="519ACE22">
-                  <wp:simplePos x="0" y="0"/>
-                  <wp:positionH relativeFrom="column">
-                    <wp:posOffset>-2744</wp:posOffset>
-                  </wp:positionH>
-                  <wp:positionV relativeFrom="paragraph">
-                    <wp:posOffset>180</wp:posOffset>
-                  </wp:positionV>
-                  <wp:extent cx="2503892" cy="3459192"/>
-                  <wp:effectExtent l="0" t="0" r="0" b="8255"/>
-                  <wp:wrapSquare wrapText="bothSides"/>
-                  <wp:docPr id="46" name="Picture 46"/>
+                <wp:inline distT="0" distB="0" distL="0" distR="0" wp14:anchorId="72BC78AB" wp14:editId="2A97F4E0">
+                  <wp:extent cx="2510287" cy="3443098"/>
+                  <wp:effectExtent l="0" t="0" r="4445" b="5080"/>
+                  <wp:docPr id="53" name="Picture 53"/>
                   <wp:cNvGraphicFramePr>
                     <a:graphicFrameLocks xmlns:a="http://schemas.openxmlformats.org/drawingml/2006/main" noChangeAspect="1"/>
                   </wp:cNvGraphicFramePr>
@@ -10509,13 +10532,7 @@
                           <pic:cNvPicPr/>
                         </pic:nvPicPr>
                         <pic:blipFill>
-                          <a:blip r:embed="rId34">
-                            <a:extLst>
-                              <a:ext uri="{28A0092B-C50C-407E-A947-70E740481C1C}">
-                                <a14:useLocalDpi xmlns:a14="http://schemas.microsoft.com/office/drawing/2010/main" val="0"/>
-                              </a:ext>
-                            </a:extLst>
-                          </a:blip>
+                          <a:blip r:embed="rId36"/>
                           <a:stretch>
                             <a:fillRect/>
                           </a:stretch>
@@ -10523,7 +10540,7 @@
                         <pic:spPr>
                           <a:xfrm>
                             <a:off x="0" y="0"/>
-                            <a:ext cx="2503892" cy="3459192"/>
+                            <a:ext cx="2522387" cy="3459694"/>
                           </a:xfrm>
                           <a:prstGeom prst="rect">
                             <a:avLst/>
@@ -10532,23 +10549,29 @@
                       </pic:pic>
                     </a:graphicData>
                   </a:graphic>
-                </wp:anchor>
+                </wp:inline>
               </w:drawing>
             </w:r>
             <w:r>
+              <w:t xml:space="preserve"> </w:t>
+            </w:r>
+            <w:r>
               <w:t>View</w:t>
             </w:r>
             <w:r>
               <w:t xml:space="preserve"> page after ‘</w:t>
             </w:r>
             <w:r>
-              <w:t>view</w:t>
-            </w:r>
-            <w:r>
-              <w:t xml:space="preserve"> </w:t>
-            </w:r>
-            <w:r>
-              <w:t>button pressed</w:t>
+              <w:t>V</w:t>
+            </w:r>
+            <w:r>
+              <w:t>iew</w:t>
+            </w:r>
+            <w:r>
+              <w:t>’</w:t>
+            </w:r>
+            <w:r>
+              <w:t xml:space="preserve"> button pressed</w:t>
             </w:r>
           </w:p>
         </w:tc>
@@ -10559,18 +10582,10 @@
           <w:p>
             <w:r>
               <w:drawing>
-                <wp:anchor distT="0" distB="0" distL="114300" distR="114300" simplePos="0" relativeHeight="251731968" behindDoc="0" locked="0" layoutInCell="1" allowOverlap="1" wp14:anchorId="1D985DA9" wp14:editId="41B0314F">
-                  <wp:simplePos x="0" y="0"/>
-                  <wp:positionH relativeFrom="column">
-                    <wp:posOffset>-1354</wp:posOffset>
-                  </wp:positionH>
-                  <wp:positionV relativeFrom="paragraph">
-                    <wp:posOffset>180</wp:posOffset>
-                  </wp:positionV>
-                  <wp:extent cx="2501661" cy="3459958"/>
-                  <wp:effectExtent l="0" t="0" r="0" b="7620"/>
-                  <wp:wrapSquare wrapText="bothSides"/>
-                  <wp:docPr id="47" name="Picture 47"/>
+                <wp:inline distT="0" distB="0" distL="0" distR="0" wp14:anchorId="50F999A4" wp14:editId="3B80DD1E">
+                  <wp:extent cx="2494744" cy="3433313"/>
+                  <wp:effectExtent l="0" t="0" r="1270" b="0"/>
+                  <wp:docPr id="54" name="Picture 54"/>
                   <wp:cNvGraphicFramePr>
                     <a:graphicFrameLocks xmlns:a="http://schemas.openxmlformats.org/drawingml/2006/main" noChangeAspect="1"/>
                   </wp:cNvGraphicFramePr>
@@ -10582,13 +10597,7 @@
                           <pic:cNvPicPr/>
                         </pic:nvPicPr>
                         <pic:blipFill>
-                          <a:blip r:embed="rId35">
-                            <a:extLst>
-                              <a:ext uri="{28A0092B-C50C-407E-A947-70E740481C1C}">
-                                <a14:useLocalDpi xmlns:a14="http://schemas.microsoft.com/office/drawing/2010/main" val="0"/>
-                              </a:ext>
-                            </a:extLst>
-                          </a:blip>
+                          <a:blip r:embed="rId37"/>
                           <a:stretch>
                             <a:fillRect/>
                           </a:stretch>
@@ -10596,7 +10605,7 @@
                         <pic:spPr>
                           <a:xfrm>
                             <a:off x="0" y="0"/>
-                            <a:ext cx="2501661" cy="3459958"/>
+                            <a:ext cx="2505814" cy="3448548"/>
                           </a:xfrm>
                           <a:prstGeom prst="rect">
                             <a:avLst/>
@@ -10605,11 +10614,20 @@
                       </pic:pic>
                     </a:graphicData>
                   </a:graphic>
-                </wp:anchor>
+                </wp:inline>
               </w:drawing>
             </w:r>
             <w:r>
-              <w:t>Search by Username result of ‘user1’</w:t>
+              <w:t xml:space="preserve"> </w:t>
+            </w:r>
+            <w:r>
+              <w:t>Search by Username result of ‘user</w:t>
+            </w:r>
+            <w:r>
+              <w:t>2</w:t>
+            </w:r>
+            <w:r>
+              <w:t>’</w:t>
             </w:r>
           </w:p>
         </w:tc>
@@ -10622,18 +10640,10 @@
           <w:p>
             <w:r>
               <w:drawing>
-                <wp:anchor distT="0" distB="0" distL="114300" distR="114300" simplePos="0" relativeHeight="251730944" behindDoc="0" locked="0" layoutInCell="1" allowOverlap="1" wp14:anchorId="4BAC459A" wp14:editId="56F71BCB">
-                  <wp:simplePos x="0" y="0"/>
-                  <wp:positionH relativeFrom="column">
-                    <wp:posOffset>-2744</wp:posOffset>
-                  </wp:positionH>
-                  <wp:positionV relativeFrom="paragraph">
-                    <wp:posOffset>2983</wp:posOffset>
-                  </wp:positionV>
-                  <wp:extent cx="2567751" cy="3558540"/>
-                  <wp:effectExtent l="0" t="0" r="4445" b="3810"/>
-                  <wp:wrapSquare wrapText="bothSides"/>
-                  <wp:docPr id="48" name="Picture 48"/>
+                <wp:inline distT="0" distB="0" distL="0" distR="0" wp14:anchorId="0BBF86C9" wp14:editId="59C9DE2D">
+                  <wp:extent cx="2510155" cy="3442917"/>
+                  <wp:effectExtent l="0" t="0" r="4445" b="5715"/>
+                  <wp:docPr id="55" name="Picture 55"/>
                   <wp:cNvGraphicFramePr>
                     <a:graphicFrameLocks xmlns:a="http://schemas.openxmlformats.org/drawingml/2006/main" noChangeAspect="1"/>
                   </wp:cNvGraphicFramePr>
@@ -10645,13 +10655,7 @@
                           <pic:cNvPicPr/>
                         </pic:nvPicPr>
                         <pic:blipFill>
-                          <a:blip r:embed="rId36">
-                            <a:extLst>
-                              <a:ext uri="{28A0092B-C50C-407E-A947-70E740481C1C}">
-                                <a14:useLocalDpi xmlns:a14="http://schemas.microsoft.com/office/drawing/2010/main" val="0"/>
-                              </a:ext>
-                            </a:extLst>
-                          </a:blip>
+                          <a:blip r:embed="rId38"/>
                           <a:stretch>
                             <a:fillRect/>
                           </a:stretch>
@@ -10659,7 +10663,7 @@
                         <pic:spPr>
                           <a:xfrm>
                             <a:off x="0" y="0"/>
-                            <a:ext cx="2567751" cy="3558540"/>
+                            <a:ext cx="2525850" cy="3464445"/>
                           </a:xfrm>
                           <a:prstGeom prst="rect">
                             <a:avLst/>
@@ -10668,10 +10672,13 @@
                       </pic:pic>
                     </a:graphicData>
                   </a:graphic>
-                </wp:anchor>
+                </wp:inline>
               </w:drawing>
             </w:r>
             <w:r>
+              <w:t xml:space="preserve"> </w:t>
+            </w:r>
+            <w:r>
               <w:t>Search by User Profile result of ‘Restaurant Staff’</w:t>
             </w:r>
           </w:p>
@@ -10683,905 +10690,10 @@
           <w:p>
             <w:r>
               <w:drawing>
-                <wp:anchor distT="0" distB="0" distL="114300" distR="114300" simplePos="0" relativeHeight="251734016" behindDoc="0" locked="0" layoutInCell="1" allowOverlap="1" wp14:anchorId="5059434A" wp14:editId="06B950AE">
-                  <wp:simplePos x="0" y="0"/>
-                  <wp:positionH relativeFrom="column">
-                    <wp:posOffset>-1354</wp:posOffset>
-                  </wp:positionH>
-                  <wp:positionV relativeFrom="paragraph">
-                    <wp:posOffset>2983</wp:posOffset>
-                  </wp:positionV>
-                  <wp:extent cx="2579298" cy="3572537"/>
+                <wp:inline distT="0" distB="0" distL="0" distR="0" wp14:anchorId="5DC91008" wp14:editId="38346A6D">
+                  <wp:extent cx="2518913" cy="3454928"/>
                   <wp:effectExtent l="0" t="0" r="0" b="0"/>
-                  <wp:wrapSquare wrapText="bothSides"/>
-                  <wp:docPr id="49" name="Picture 49"/>
-                  <wp:cNvGraphicFramePr>
-                    <a:graphicFrameLocks xmlns:a="http://schemas.openxmlformats.org/drawingml/2006/main" noChangeAspect="1"/>
-                  </wp:cNvGraphicFramePr>
-                  <a:graphic xmlns:a="http://schemas.openxmlformats.org/drawingml/2006/main">
-                    <a:graphicData uri="http://schemas.openxmlformats.org/drawingml/2006/picture">
-                      <pic:pic xmlns:pic="http://schemas.openxmlformats.org/drawingml/2006/picture">
-                        <pic:nvPicPr>
-                          <pic:cNvPr id="1" name=""/>
-                          <pic:cNvPicPr/>
-                        </pic:nvPicPr>
-                        <pic:blipFill>
-                          <a:blip r:embed="rId37">
-                            <a:extLst>
-                              <a:ext uri="{28A0092B-C50C-407E-A947-70E740481C1C}">
-                                <a14:useLocalDpi xmlns:a14="http://schemas.microsoft.com/office/drawing/2010/main" val="0"/>
-                              </a:ext>
-                            </a:extLst>
-                          </a:blip>
-                          <a:stretch>
-                            <a:fillRect/>
-                          </a:stretch>
-                        </pic:blipFill>
-                        <pic:spPr>
-                          <a:xfrm>
-                            <a:off x="0" y="0"/>
-                            <a:ext cx="2579298" cy="3572537"/>
-                          </a:xfrm>
-                          <a:prstGeom prst="rect">
-                            <a:avLst/>
-                          </a:prstGeom>
-                        </pic:spPr>
-                      </pic:pic>
-                    </a:graphicData>
-                  </a:graphic>
-                </wp:anchor>
-              </w:drawing>
-            </w:r>
-            <w:r>
-              <w:t>Searching non-existent user</w:t>
-            </w:r>
-            <w:r>
-              <w:t>name or user profile</w:t>
-            </w:r>
-          </w:p>
-        </w:tc>
-      </w:tr>
-    </w:tbl>
-    <w:p/>
-    <w:p>
-      <w:r>
-        <w:br w:type="page"/>
-      </w:r>
-    </w:p>
-    <w:p/>
-    <w:p>
-      <w:pPr>
-        <w:pStyle w:val="Heading4"/>
-      </w:pPr>
-      <w:r>
-        <w:t>User Story #6 and #11</w:t>
-      </w:r>
-    </w:p>
-    <w:tbl>
-      <w:tblPr>
-        <w:tblStyle w:val="TableGrid"/>
-        <w:tblW w:w="0" w:type="auto"/>
-        <w:tblLook w:val="04A0" w:firstRow="1" w:lastRow="0" w:firstColumn="1" w:lastColumn="0" w:noHBand="0" w:noVBand="1"/>
-      </w:tblPr>
-      <w:tblGrid>
-        <w:gridCol w:w="1838"/>
-        <w:gridCol w:w="7178"/>
-      </w:tblGrid>
-      <w:tr>
-        <w:tc>
-          <w:tcPr>
-            <w:tcW w:w="9016" w:type="dxa"/>
-            <w:gridSpan w:val="2"/>
-          </w:tcPr>
-          <w:p>
-            <w:pPr>
-              <w:rPr>
-                <w:b/>
-                <w:bCs/>
-              </w:rPr>
-            </w:pPr>
-            <w:r>
-              <w:rPr>
-                <w:b/>
-                <w:bCs/>
-              </w:rPr>
-              <w:t>Test Case 6.1 – View all accounts</w:t>
-            </w:r>
-          </w:p>
-        </w:tc>
-      </w:tr>
-      <w:tr>
-        <w:tc>
-          <w:tcPr>
-            <w:tcW w:w="1838" w:type="dxa"/>
-          </w:tcPr>
-          <w:p>
-            <w:pPr>
-              <w:rPr>
-                <w:b/>
-                <w:bCs/>
-              </w:rPr>
-            </w:pPr>
-            <w:r>
-              <w:rPr>
-                <w:b/>
-                <w:bCs/>
-              </w:rPr>
-              <w:t>Steps</w:t>
-            </w:r>
-          </w:p>
-        </w:tc>
-        <w:tc>
-          <w:tcPr>
-            <w:tcW w:w="7178" w:type="dxa"/>
-          </w:tcPr>
-          <w:p>
-            <w:pPr>
-              <w:pStyle w:val="ListParagraph"/>
-              <w:numPr>
-                <w:ilvl w:val="0"/>
-                <w:numId w:val="23"/>
-              </w:numPr>
-            </w:pPr>
-            <w:r>
-              <w:t>Login to User Admin account</w:t>
-            </w:r>
-          </w:p>
-          <w:p>
-            <w:pPr>
-              <w:pStyle w:val="ListParagraph"/>
-              <w:numPr>
-                <w:ilvl w:val="0"/>
-                <w:numId w:val="23"/>
-              </w:numPr>
-            </w:pPr>
-            <w:r>
-              <w:t>Click ‘View’ button</w:t>
-            </w:r>
-          </w:p>
-        </w:tc>
-      </w:tr>
-      <w:tr>
-        <w:tc>
-          <w:tcPr>
-            <w:tcW w:w="1838" w:type="dxa"/>
-          </w:tcPr>
-          <w:p>
-            <w:pPr>
-              <w:rPr>
-                <w:b/>
-                <w:bCs/>
-              </w:rPr>
-            </w:pPr>
-            <w:r>
-              <w:rPr>
-                <w:b/>
-                <w:bCs/>
-              </w:rPr>
-              <w:t>Expected Results</w:t>
-            </w:r>
-          </w:p>
-        </w:tc>
-        <w:tc>
-          <w:tcPr>
-            <w:tcW w:w="7178" w:type="dxa"/>
-          </w:tcPr>
-          <w:p>
-            <w:r>
-              <w:t>The program should show the list of user accounts</w:t>
-            </w:r>
-          </w:p>
-        </w:tc>
-      </w:tr>
-      <w:tr>
-        <w:tc>
-          <w:tcPr>
-            <w:tcW w:w="1838" w:type="dxa"/>
-          </w:tcPr>
-          <w:p>
-            <w:pPr>
-              <w:rPr>
-                <w:b/>
-                <w:bCs/>
-              </w:rPr>
-            </w:pPr>
-            <w:r>
-              <w:rPr>
-                <w:b/>
-                <w:bCs/>
-              </w:rPr>
-              <w:t>Actual Results</w:t>
-            </w:r>
-          </w:p>
-        </w:tc>
-        <w:tc>
-          <w:tcPr>
-            <w:tcW w:w="7178" w:type="dxa"/>
-          </w:tcPr>
-          <w:p>
-            <w:r>
-              <w:rPr>
-                <w:color w:val="70AD47" w:themeColor="accent6"/>
-              </w:rPr>
-              <w:t>The program should show the list of user accounts</w:t>
-            </w:r>
-          </w:p>
-        </w:tc>
-      </w:tr>
-    </w:tbl>
-    <w:p/>
-    <w:tbl>
-      <w:tblPr>
-        <w:tblStyle w:val="TableGrid"/>
-        <w:tblW w:w="0" w:type="auto"/>
-        <w:tblLook w:val="04A0" w:firstRow="1" w:lastRow="0" w:firstColumn="1" w:lastColumn="0" w:noHBand="0" w:noVBand="1"/>
-      </w:tblPr>
-      <w:tblGrid>
-        <w:gridCol w:w="9016"/>
-      </w:tblGrid>
-      <w:tr>
-        <w:tc>
-          <w:tcPr>
-            <w:tcW w:w="9016" w:type="dxa"/>
-          </w:tcPr>
-          <w:p>
-            <w:r>
-              <w:t>Screenshots for User Story #6 and #11</w:t>
-            </w:r>
-          </w:p>
-        </w:tc>
-      </w:tr>
-      <w:tr>
-        <w:tc>
-          <w:tcPr>
-            <w:tcW w:w="9016" w:type="dxa"/>
-          </w:tcPr>
-          <w:p>
-            <w:r>
-              <w:drawing>
-                <wp:anchor distT="0" distB="0" distL="114300" distR="114300" simplePos="0" relativeHeight="251735040" behindDoc="0" locked="0" layoutInCell="1" allowOverlap="1" wp14:anchorId="266E2B2B" wp14:editId="4B3332E5">
-                  <wp:simplePos x="0" y="0"/>
-                  <wp:positionH relativeFrom="column">
-                    <wp:posOffset>-2744</wp:posOffset>
-                  </wp:positionH>
-                  <wp:positionV relativeFrom="paragraph">
-                    <wp:posOffset>264</wp:posOffset>
-                  </wp:positionV>
-                  <wp:extent cx="3632060" cy="5020573"/>
-                  <wp:effectExtent l="0" t="0" r="6985" b="8890"/>
-                  <wp:wrapSquare wrapText="bothSides"/>
-                  <wp:docPr id="50" name="Picture 50"/>
-                  <wp:cNvGraphicFramePr>
-                    <a:graphicFrameLocks xmlns:a="http://schemas.openxmlformats.org/drawingml/2006/main" noChangeAspect="1"/>
-                  </wp:cNvGraphicFramePr>
-                  <a:graphic xmlns:a="http://schemas.openxmlformats.org/drawingml/2006/main">
-                    <a:graphicData uri="http://schemas.openxmlformats.org/drawingml/2006/picture">
-                      <pic:pic xmlns:pic="http://schemas.openxmlformats.org/drawingml/2006/picture">
-                        <pic:nvPicPr>
-                          <pic:cNvPr id="1" name=""/>
-                          <pic:cNvPicPr/>
-                        </pic:nvPicPr>
-                        <pic:blipFill>
-                          <a:blip r:embed="rId38">
-                            <a:extLst>
-                              <a:ext uri="{28A0092B-C50C-407E-A947-70E740481C1C}">
-                                <a14:useLocalDpi xmlns:a14="http://schemas.microsoft.com/office/drawing/2010/main" val="0"/>
-                              </a:ext>
-                            </a:extLst>
-                          </a:blip>
-                          <a:stretch>
-                            <a:fillRect/>
-                          </a:stretch>
-                        </pic:blipFill>
-                        <pic:spPr>
-                          <a:xfrm>
-                            <a:off x="0" y="0"/>
-                            <a:ext cx="3632060" cy="5020573"/>
-                          </a:xfrm>
-                          <a:prstGeom prst="rect">
-                            <a:avLst/>
-                          </a:prstGeom>
-                        </pic:spPr>
-                      </pic:pic>
-                    </a:graphicData>
-                  </a:graphic>
-                </wp:anchor>
-              </w:drawing>
-            </w:r>
-            <w:r>
-              <w:t>Clicking the ‘View’ button will show the list of all accounts</w:t>
-            </w:r>
-          </w:p>
-        </w:tc>
-      </w:tr>
-    </w:tbl>
-    <w:p/>
-    <w:p>
-      <w:r>
-        <w:br w:type="page"/>
-      </w:r>
-    </w:p>
-    <w:p>
-      <w:pPr>
-        <w:pStyle w:val="Heading4"/>
-      </w:pPr>
-      <w:r>
-        <w:lastRenderedPageBreak/>
-        <w:t>User Story #7 and #12</w:t>
-      </w:r>
-    </w:p>
-    <w:tbl>
-      <w:tblPr>
-        <w:tblStyle w:val="TableGrid"/>
-        <w:tblW w:w="0" w:type="auto"/>
-        <w:tblLook w:val="04A0" w:firstRow="1" w:lastRow="0" w:firstColumn="1" w:lastColumn="0" w:noHBand="0" w:noVBand="1"/>
-      </w:tblPr>
-      <w:tblGrid>
-        <w:gridCol w:w="1838"/>
-        <w:gridCol w:w="7178"/>
-      </w:tblGrid>
-      <w:tr>
-        <w:tc>
-          <w:tcPr>
-            <w:tcW w:w="9016" w:type="dxa"/>
-            <w:gridSpan w:val="2"/>
-          </w:tcPr>
-          <w:p>
-            <w:pPr>
-              <w:rPr>
-                <w:b/>
-                <w:bCs/>
-              </w:rPr>
-            </w:pPr>
-            <w:r>
-              <w:rPr>
-                <w:b/>
-                <w:bCs/>
-              </w:rPr>
-              <w:t>Test Case 7.1 – Suspend user</w:t>
-            </w:r>
-          </w:p>
-        </w:tc>
-      </w:tr>
-      <w:tr>
-        <w:tc>
-          <w:tcPr>
-            <w:tcW w:w="1838" w:type="dxa"/>
-          </w:tcPr>
-          <w:p>
-            <w:pPr>
-              <w:rPr>
-                <w:b/>
-                <w:bCs/>
-              </w:rPr>
-            </w:pPr>
-            <w:r>
-              <w:rPr>
-                <w:b/>
-                <w:bCs/>
-              </w:rPr>
-              <w:t>Steps</w:t>
-            </w:r>
-          </w:p>
-        </w:tc>
-        <w:tc>
-          <w:tcPr>
-            <w:tcW w:w="7178" w:type="dxa"/>
-          </w:tcPr>
-          <w:p>
-            <w:pPr>
-              <w:pStyle w:val="ListParagraph"/>
-              <w:numPr>
-                <w:ilvl w:val="0"/>
-                <w:numId w:val="26"/>
-              </w:numPr>
-            </w:pPr>
-            <w:r>
-              <w:t>Login to User Admin account</w:t>
-            </w:r>
-          </w:p>
-          <w:p>
-            <w:pPr>
-              <w:pStyle w:val="ListParagraph"/>
-              <w:numPr>
-                <w:ilvl w:val="0"/>
-                <w:numId w:val="26"/>
-              </w:numPr>
-            </w:pPr>
-            <w:r>
-              <w:t>Click ‘Suspend’ button</w:t>
-            </w:r>
-          </w:p>
-          <w:p>
-            <w:pPr>
-              <w:pStyle w:val="ListParagraph"/>
-              <w:numPr>
-                <w:ilvl w:val="0"/>
-                <w:numId w:val="26"/>
-              </w:numPr>
-            </w:pPr>
-            <w:r>
-              <w:t>Select an active user</w:t>
-            </w:r>
-          </w:p>
-          <w:p>
-            <w:pPr>
-              <w:pStyle w:val="ListParagraph"/>
-              <w:numPr>
-                <w:ilvl w:val="0"/>
-                <w:numId w:val="26"/>
-              </w:numPr>
-            </w:pPr>
-            <w:r>
-              <w:t>Click ‘Suspend/Un-suspend Account’ button</w:t>
-            </w:r>
-          </w:p>
-        </w:tc>
-      </w:tr>
-      <w:tr>
-        <w:tc>
-          <w:tcPr>
-            <w:tcW w:w="1838" w:type="dxa"/>
-          </w:tcPr>
-          <w:p>
-            <w:pPr>
-              <w:rPr>
-                <w:b/>
-                <w:bCs/>
-              </w:rPr>
-            </w:pPr>
-            <w:r>
-              <w:rPr>
-                <w:b/>
-                <w:bCs/>
-              </w:rPr>
-              <w:t>Expected Results</w:t>
-            </w:r>
-          </w:p>
-        </w:tc>
-        <w:tc>
-          <w:tcPr>
-            <w:tcW w:w="7178" w:type="dxa"/>
-          </w:tcPr>
-          <w:p>
-            <w:r>
-              <w:t>The program should show that the user account is suspended</w:t>
-            </w:r>
-          </w:p>
-        </w:tc>
-      </w:tr>
-      <w:tr>
-        <w:tc>
-          <w:tcPr>
-            <w:tcW w:w="1838" w:type="dxa"/>
-          </w:tcPr>
-          <w:p>
-            <w:pPr>
-              <w:rPr>
-                <w:b/>
-                <w:bCs/>
-              </w:rPr>
-            </w:pPr>
-            <w:r>
-              <w:rPr>
-                <w:b/>
-                <w:bCs/>
-              </w:rPr>
-              <w:t>Actual Results</w:t>
-            </w:r>
-          </w:p>
-        </w:tc>
-        <w:tc>
-          <w:tcPr>
-            <w:tcW w:w="7178" w:type="dxa"/>
-          </w:tcPr>
-          <w:p>
-            <w:pPr>
-              <w:rPr>
-                <w:color w:val="70AD47" w:themeColor="accent6"/>
-              </w:rPr>
-            </w:pPr>
-            <w:r>
-              <w:rPr>
-                <w:color w:val="70AD47" w:themeColor="accent6"/>
-              </w:rPr>
-              <w:t>The program should show that the user account is suspended</w:t>
-            </w:r>
-          </w:p>
-        </w:tc>
-      </w:tr>
-    </w:tbl>
-    <w:tbl>
-      <w:tblPr>
-        <w:tblStyle w:val="TableGrid5"/>
-        <w:tblW w:w="0" w:type="auto"/>
-        <w:tblLook w:val="04A0" w:firstRow="1" w:lastRow="0" w:firstColumn="1" w:lastColumn="0" w:noHBand="0" w:noVBand="1"/>
-      </w:tblPr>
-      <w:tblGrid>
-        <w:gridCol w:w="1838"/>
-        <w:gridCol w:w="7178"/>
-      </w:tblGrid>
-      <w:tr>
-        <w:tc>
-          <w:tcPr>
-            <w:tcW w:w="9016" w:type="dxa"/>
-            <w:gridSpan w:val="2"/>
-          </w:tcPr>
-          <w:p>
-            <w:pPr>
-              <w:rPr>
-                <w:b/>
-                <w:bCs/>
-              </w:rPr>
-            </w:pPr>
-            <w:r>
-              <w:rPr>
-                <w:b/>
-                <w:bCs/>
-              </w:rPr>
-              <w:t>Test Case 7.2 – Un-suspend user</w:t>
-            </w:r>
-          </w:p>
-        </w:tc>
-      </w:tr>
-      <w:tr>
-        <w:tc>
-          <w:tcPr>
-            <w:tcW w:w="1838" w:type="dxa"/>
-          </w:tcPr>
-          <w:p>
-            <w:pPr>
-              <w:rPr>
-                <w:b/>
-                <w:bCs/>
-              </w:rPr>
-            </w:pPr>
-            <w:r>
-              <w:rPr>
-                <w:b/>
-                <w:bCs/>
-              </w:rPr>
-              <w:t>Steps</w:t>
-            </w:r>
-          </w:p>
-        </w:tc>
-        <w:tc>
-          <w:tcPr>
-            <w:tcW w:w="7178" w:type="dxa"/>
-          </w:tcPr>
-          <w:p>
-            <w:pPr>
-              <w:pStyle w:val="ListParagraph"/>
-              <w:numPr>
-                <w:ilvl w:val="0"/>
-                <w:numId w:val="27"/>
-              </w:numPr>
-            </w:pPr>
-            <w:r>
-              <w:t>Login to User Admin account</w:t>
-            </w:r>
-          </w:p>
-          <w:p>
-            <w:pPr>
-              <w:pStyle w:val="ListParagraph"/>
-              <w:numPr>
-                <w:ilvl w:val="0"/>
-                <w:numId w:val="27"/>
-              </w:numPr>
-            </w:pPr>
-            <w:r>
-              <w:t>Click ‘Suspend’ button</w:t>
-            </w:r>
-          </w:p>
-          <w:p>
-            <w:pPr>
-              <w:pStyle w:val="ListParagraph"/>
-              <w:numPr>
-                <w:ilvl w:val="0"/>
-                <w:numId w:val="27"/>
-              </w:numPr>
-            </w:pPr>
-            <w:r>
-              <w:t>Select an inactive user</w:t>
-            </w:r>
-          </w:p>
-          <w:p>
-            <w:pPr>
-              <w:pStyle w:val="ListParagraph"/>
-              <w:numPr>
-                <w:ilvl w:val="0"/>
-                <w:numId w:val="27"/>
-              </w:numPr>
-            </w:pPr>
-            <w:r>
-              <w:t>Click ‘Suspend/Un-suspend Account’ button</w:t>
-            </w:r>
-          </w:p>
-        </w:tc>
-      </w:tr>
-      <w:tr>
-        <w:tc>
-          <w:tcPr>
-            <w:tcW w:w="1838" w:type="dxa"/>
-          </w:tcPr>
-          <w:p>
-            <w:pPr>
-              <w:rPr>
-                <w:b/>
-                <w:bCs/>
-              </w:rPr>
-            </w:pPr>
-            <w:r>
-              <w:rPr>
-                <w:b/>
-                <w:bCs/>
-              </w:rPr>
-              <w:t>Expected Results</w:t>
-            </w:r>
-          </w:p>
-        </w:tc>
-        <w:tc>
-          <w:tcPr>
-            <w:tcW w:w="7178" w:type="dxa"/>
-          </w:tcPr>
-          <w:p>
-            <w:r>
-              <w:t>The program should show that the user account is un-suspended</w:t>
-            </w:r>
-          </w:p>
-        </w:tc>
-      </w:tr>
-      <w:tr>
-        <w:tc>
-          <w:tcPr>
-            <w:tcW w:w="1838" w:type="dxa"/>
-          </w:tcPr>
-          <w:p>
-            <w:pPr>
-              <w:rPr>
-                <w:b/>
-                <w:bCs/>
-              </w:rPr>
-            </w:pPr>
-            <w:r>
-              <w:rPr>
-                <w:b/>
-                <w:bCs/>
-              </w:rPr>
-              <w:t>Actual Results</w:t>
-            </w:r>
-          </w:p>
-        </w:tc>
-        <w:tc>
-          <w:tcPr>
-            <w:tcW w:w="7178" w:type="dxa"/>
-          </w:tcPr>
-          <w:p>
-            <w:r>
-              <w:rPr>
-                <w:color w:val="70AD47" w:themeColor="accent6"/>
-              </w:rPr>
-              <w:t>The program should show that the user account is un-suspended</w:t>
-            </w:r>
-          </w:p>
-        </w:tc>
-      </w:tr>
-    </w:tbl>
-    <w:tbl>
-      <w:tblPr>
-        <w:tblStyle w:val="TableGrid8"/>
-        <w:tblW w:w="0" w:type="auto"/>
-        <w:tblLook w:val="04A0" w:firstRow="1" w:lastRow="0" w:firstColumn="1" w:lastColumn="0" w:noHBand="0" w:noVBand="1"/>
-      </w:tblPr>
-      <w:tblGrid>
-        <w:gridCol w:w="1838"/>
-        <w:gridCol w:w="7178"/>
-      </w:tblGrid>
-      <w:tr>
-        <w:tc>
-          <w:tcPr>
-            <w:tcW w:w="9016" w:type="dxa"/>
-            <w:gridSpan w:val="2"/>
-          </w:tcPr>
-          <w:p>
-            <w:pPr>
-              <w:rPr>
-                <w:b/>
-                <w:bCs/>
-              </w:rPr>
-            </w:pPr>
-            <w:r>
-              <w:rPr>
-                <w:b/>
-                <w:bCs/>
-              </w:rPr>
-              <w:t>Test Case 7.3 – Suspend/Un-suspend without selecting user</w:t>
-            </w:r>
-          </w:p>
-        </w:tc>
-      </w:tr>
-      <w:tr>
-        <w:tc>
-          <w:tcPr>
-            <w:tcW w:w="1838" w:type="dxa"/>
-          </w:tcPr>
-          <w:p>
-            <w:pPr>
-              <w:rPr>
-                <w:b/>
-                <w:bCs/>
-              </w:rPr>
-            </w:pPr>
-            <w:r>
-              <w:rPr>
-                <w:b/>
-                <w:bCs/>
-              </w:rPr>
-              <w:t>Steps</w:t>
-            </w:r>
-          </w:p>
-        </w:tc>
-        <w:tc>
-          <w:tcPr>
-            <w:tcW w:w="7178" w:type="dxa"/>
-          </w:tcPr>
-          <w:p>
-            <w:pPr>
-              <w:pStyle w:val="ListParagraph"/>
-              <w:numPr>
-                <w:ilvl w:val="0"/>
-                <w:numId w:val="28"/>
-              </w:numPr>
-            </w:pPr>
-            <w:r>
-              <w:t>Login to User Admin account</w:t>
-            </w:r>
-          </w:p>
-          <w:p>
-            <w:pPr>
-              <w:pStyle w:val="ListParagraph"/>
-              <w:numPr>
-                <w:ilvl w:val="0"/>
-                <w:numId w:val="28"/>
-              </w:numPr>
-            </w:pPr>
-            <w:r>
-              <w:t>Click ‘Suspend’ button</w:t>
-            </w:r>
-          </w:p>
-          <w:p>
-            <w:pPr>
-              <w:pStyle w:val="ListParagraph"/>
-              <w:numPr>
-                <w:ilvl w:val="0"/>
-                <w:numId w:val="28"/>
-              </w:numPr>
-            </w:pPr>
-            <w:r>
-              <w:t>Click ‘Suspend/Un-suspend Account’ button</w:t>
-            </w:r>
-          </w:p>
-        </w:tc>
-      </w:tr>
-      <w:tr>
-        <w:tc>
-          <w:tcPr>
-            <w:tcW w:w="1838" w:type="dxa"/>
-          </w:tcPr>
-          <w:p>
-            <w:pPr>
-              <w:rPr>
-                <w:b/>
-                <w:bCs/>
-              </w:rPr>
-            </w:pPr>
-            <w:r>
-              <w:rPr>
-                <w:b/>
-                <w:bCs/>
-              </w:rPr>
-              <w:t>Expected Results</w:t>
-            </w:r>
-          </w:p>
-        </w:tc>
-        <w:tc>
-          <w:tcPr>
-            <w:tcW w:w="7178" w:type="dxa"/>
-          </w:tcPr>
-          <w:p>
-            <w:r>
-              <w:t>The program should tell the user that no user is selected</w:t>
-            </w:r>
-          </w:p>
-        </w:tc>
-      </w:tr>
-      <w:tr>
-        <w:tc>
-          <w:tcPr>
-            <w:tcW w:w="1838" w:type="dxa"/>
-          </w:tcPr>
-          <w:p>
-            <w:pPr>
-              <w:rPr>
-                <w:b/>
-                <w:bCs/>
-              </w:rPr>
-            </w:pPr>
-            <w:r>
-              <w:rPr>
-                <w:b/>
-                <w:bCs/>
-              </w:rPr>
-              <w:t>Actual Results</w:t>
-            </w:r>
-          </w:p>
-        </w:tc>
-        <w:tc>
-          <w:tcPr>
-            <w:tcW w:w="7178" w:type="dxa"/>
-          </w:tcPr>
-          <w:p>
-            <w:r>
-              <w:rPr>
-                <w:color w:val="70AD47" w:themeColor="accent6"/>
-              </w:rPr>
-              <w:t>The program should tell the user that no user is selected</w:t>
-            </w:r>
-          </w:p>
-        </w:tc>
-      </w:tr>
-    </w:tbl>
-    <w:p/>
-    <w:p>
-      <w:r>
-        <w:br w:type="page"/>
-      </w:r>
-    </w:p>
-    <w:tbl>
-      <w:tblPr>
-        <w:tblStyle w:val="TableGrid"/>
-        <w:tblW w:w="0" w:type="auto"/>
-        <w:tblLook w:val="04A0" w:firstRow="1" w:lastRow="0" w:firstColumn="1" w:lastColumn="0" w:noHBand="0" w:noVBand="1"/>
-      </w:tblPr>
-      <w:tblGrid>
-        <w:gridCol w:w="4508"/>
-        <w:gridCol w:w="4508"/>
-      </w:tblGrid>
-      <w:tr>
-        <w:tc>
-          <w:tcPr>
-            <w:tcW w:w="9016" w:type="dxa"/>
-            <w:gridSpan w:val="2"/>
-          </w:tcPr>
-          <w:p>
-            <w:r>
-              <w:lastRenderedPageBreak/>
-              <w:t>Screenshots for User Story #</w:t>
-            </w:r>
-            <w:r>
-              <w:t>7</w:t>
-            </w:r>
-            <w:r>
-              <w:t xml:space="preserve"> and #</w:t>
-            </w:r>
-            <w:r>
-              <w:t>12</w:t>
-            </w:r>
-          </w:p>
-        </w:tc>
-      </w:tr>
-      <w:tr>
-        <w:tc>
-          <w:tcPr>
-            <w:tcW w:w="4508" w:type="dxa"/>
-          </w:tcPr>
-          <w:p>
-            <w:r>
-              <w:drawing>
-                <wp:inline distT="0" distB="0" distL="0" distR="0" wp14:anchorId="2F4132F5" wp14:editId="49611DB1">
-                  <wp:extent cx="2518914" cy="3497083"/>
-                  <wp:effectExtent l="0" t="0" r="0" b="8255"/>
-                  <wp:docPr id="56" name="Picture 56"/>
+                  <wp:docPr id="59" name="Picture 59"/>
                   <wp:cNvGraphicFramePr>
                     <a:graphicFrameLocks xmlns:a="http://schemas.openxmlformats.org/drawingml/2006/main" noChangeAspect="1"/>
                   </wp:cNvGraphicFramePr>
@@ -11601,7 +10713,7 @@
                         <pic:spPr>
                           <a:xfrm>
                             <a:off x="0" y="0"/>
-                            <a:ext cx="2536025" cy="3520839"/>
+                            <a:ext cx="2530527" cy="3470858"/>
                           </a:xfrm>
                           <a:prstGeom prst="rect">
                             <a:avLst/>
@@ -11617,30 +10729,224 @@
               <w:t xml:space="preserve"> </w:t>
             </w:r>
             <w:r>
-              <w:t>Suspend</w:t>
-            </w:r>
-            <w:r>
-              <w:t xml:space="preserve"> page after ‘</w:t>
-            </w:r>
-            <w:r>
-              <w:t>Suspend’</w:t>
-            </w:r>
-            <w:r>
-              <w:t xml:space="preserve"> button is pressed</w:t>
-            </w:r>
-          </w:p>
-        </w:tc>
-        <w:tc>
-          <w:tcPr>
-            <w:tcW w:w="4508" w:type="dxa"/>
+              <w:t>Searching non-existent user</w:t>
+            </w:r>
+            <w:r>
+              <w:t>name or user profile</w:t>
+            </w:r>
+          </w:p>
+        </w:tc>
+      </w:tr>
+    </w:tbl>
+    <w:p/>
+    <w:p>
+      <w:r>
+        <w:br w:type="page"/>
+      </w:r>
+    </w:p>
+    <w:p/>
+    <w:p>
+      <w:pPr>
+        <w:pStyle w:val="Heading4"/>
+      </w:pPr>
+      <w:r>
+        <w:t>User Story #6 and #11</w:t>
+      </w:r>
+    </w:p>
+    <w:tbl>
+      <w:tblPr>
+        <w:tblStyle w:val="TableGrid"/>
+        <w:tblW w:w="0" w:type="auto"/>
+        <w:tblLook w:val="04A0" w:firstRow="1" w:lastRow="0" w:firstColumn="1" w:lastColumn="0" w:noHBand="0" w:noVBand="1"/>
+      </w:tblPr>
+      <w:tblGrid>
+        <w:gridCol w:w="1838"/>
+        <w:gridCol w:w="7178"/>
+      </w:tblGrid>
+      <w:tr>
+        <w:tc>
+          <w:tcPr>
+            <w:tcW w:w="9016" w:type="dxa"/>
+            <w:gridSpan w:val="2"/>
+          </w:tcPr>
+          <w:p>
+            <w:pPr>
+              <w:rPr>
+                <w:b/>
+                <w:bCs/>
+              </w:rPr>
+            </w:pPr>
+            <w:r>
+              <w:rPr>
+                <w:b/>
+                <w:bCs/>
+              </w:rPr>
+              <w:t>Test Case 6.1 – View all accounts</w:t>
+            </w:r>
+          </w:p>
+        </w:tc>
+      </w:tr>
+      <w:tr>
+        <w:tc>
+          <w:tcPr>
+            <w:tcW w:w="1838" w:type="dxa"/>
+          </w:tcPr>
+          <w:p>
+            <w:pPr>
+              <w:rPr>
+                <w:b/>
+                <w:bCs/>
+              </w:rPr>
+            </w:pPr>
+            <w:r>
+              <w:rPr>
+                <w:b/>
+                <w:bCs/>
+              </w:rPr>
+              <w:t>Steps</w:t>
+            </w:r>
+          </w:p>
+        </w:tc>
+        <w:tc>
+          <w:tcPr>
+            <w:tcW w:w="7178" w:type="dxa"/>
+          </w:tcPr>
+          <w:p>
+            <w:pPr>
+              <w:pStyle w:val="ListParagraph"/>
+              <w:numPr>
+                <w:ilvl w:val="0"/>
+                <w:numId w:val="23"/>
+              </w:numPr>
+            </w:pPr>
+            <w:r>
+              <w:t>Login to User Admin account</w:t>
+            </w:r>
+          </w:p>
+          <w:p>
+            <w:pPr>
+              <w:pStyle w:val="ListParagraph"/>
+              <w:numPr>
+                <w:ilvl w:val="0"/>
+                <w:numId w:val="23"/>
+              </w:numPr>
+            </w:pPr>
+            <w:r>
+              <w:t>Click ‘View’ button</w:t>
+            </w:r>
+          </w:p>
+        </w:tc>
+      </w:tr>
+      <w:tr>
+        <w:tc>
+          <w:tcPr>
+            <w:tcW w:w="1838" w:type="dxa"/>
+          </w:tcPr>
+          <w:p>
+            <w:pPr>
+              <w:rPr>
+                <w:b/>
+                <w:bCs/>
+              </w:rPr>
+            </w:pPr>
+            <w:r>
+              <w:rPr>
+                <w:b/>
+                <w:bCs/>
+              </w:rPr>
+              <w:t>Expected Results</w:t>
+            </w:r>
+          </w:p>
+        </w:tc>
+        <w:tc>
+          <w:tcPr>
+            <w:tcW w:w="7178" w:type="dxa"/>
+          </w:tcPr>
+          <w:p>
+            <w:r>
+              <w:t>The program should show the list of user accounts</w:t>
+            </w:r>
+          </w:p>
+        </w:tc>
+      </w:tr>
+      <w:tr>
+        <w:tc>
+          <w:tcPr>
+            <w:tcW w:w="1838" w:type="dxa"/>
+          </w:tcPr>
+          <w:p>
+            <w:pPr>
+              <w:rPr>
+                <w:b/>
+                <w:bCs/>
+              </w:rPr>
+            </w:pPr>
+            <w:r>
+              <w:rPr>
+                <w:b/>
+                <w:bCs/>
+              </w:rPr>
+              <w:t>Actual Results</w:t>
+            </w:r>
+          </w:p>
+        </w:tc>
+        <w:tc>
+          <w:tcPr>
+            <w:tcW w:w="7178" w:type="dxa"/>
+          </w:tcPr>
+          <w:p>
+            <w:r>
+              <w:rPr>
+                <w:color w:val="70AD47" w:themeColor="accent6"/>
+              </w:rPr>
+              <w:t>The program should show the list of user accounts</w:t>
+            </w:r>
+          </w:p>
+        </w:tc>
+      </w:tr>
+    </w:tbl>
+    <w:p/>
+    <w:tbl>
+      <w:tblPr>
+        <w:tblStyle w:val="TableGrid"/>
+        <w:tblW w:w="0" w:type="auto"/>
+        <w:tblLook w:val="04A0" w:firstRow="1" w:lastRow="0" w:firstColumn="1" w:lastColumn="0" w:noHBand="0" w:noVBand="1"/>
+      </w:tblPr>
+      <w:tblGrid>
+        <w:gridCol w:w="9016"/>
+      </w:tblGrid>
+      <w:tr>
+        <w:tc>
+          <w:tcPr>
+            <w:tcW w:w="9016" w:type="dxa"/>
+          </w:tcPr>
+          <w:p>
+            <w:r>
+              <w:t>Screenshots for User Story #6 and #11</w:t>
+            </w:r>
+          </w:p>
+        </w:tc>
+      </w:tr>
+      <w:tr>
+        <w:tc>
+          <w:tcPr>
+            <w:tcW w:w="9016" w:type="dxa"/>
           </w:tcPr>
           <w:p>
             <w:r>
               <w:drawing>
-                <wp:inline distT="0" distB="0" distL="0" distR="0" wp14:anchorId="3D905685" wp14:editId="3F509253">
-                  <wp:extent cx="2537111" cy="3510951"/>
-                  <wp:effectExtent l="0" t="0" r="0" b="0"/>
-                  <wp:docPr id="57" name="Picture 57"/>
+                <wp:anchor distT="0" distB="0" distL="114300" distR="114300" simplePos="0" relativeHeight="251739136" behindDoc="0" locked="0" layoutInCell="1" allowOverlap="1" wp14:anchorId="1233274C" wp14:editId="33FF0AAC">
+                  <wp:simplePos x="0" y="0"/>
+                  <wp:positionH relativeFrom="column">
+                    <wp:posOffset>22021</wp:posOffset>
+                  </wp:positionH>
+                  <wp:positionV relativeFrom="paragraph">
+                    <wp:posOffset>102966</wp:posOffset>
+                  </wp:positionV>
+                  <wp:extent cx="3096260" cy="4247515"/>
+                  <wp:effectExtent l="0" t="0" r="8890" b="635"/>
+                  <wp:wrapSquare wrapText="bothSides"/>
+                  <wp:docPr id="61" name="Picture 61"/>
                   <wp:cNvGraphicFramePr>
                     <a:graphicFrameLocks xmlns:a="http://schemas.openxmlformats.org/drawingml/2006/main" noChangeAspect="1"/>
                   </wp:cNvGraphicFramePr>
@@ -11652,7 +10958,13 @@
                           <pic:cNvPicPr/>
                         </pic:nvPicPr>
                         <pic:blipFill>
-                          <a:blip r:embed="rId40"/>
+                          <a:blip r:embed="rId40">
+                            <a:extLst>
+                              <a:ext uri="{28A0092B-C50C-407E-A947-70E740481C1C}">
+                                <a14:useLocalDpi xmlns:a14="http://schemas.microsoft.com/office/drawing/2010/main" val="0"/>
+                              </a:ext>
+                            </a:extLst>
+                          </a:blip>
                           <a:stretch>
                             <a:fillRect/>
                           </a:stretch>
@@ -11660,7 +10972,7 @@
                         <pic:spPr>
                           <a:xfrm>
                             <a:off x="0" y="0"/>
-                            <a:ext cx="2550053" cy="3528861"/>
+                            <a:ext cx="3096260" cy="4247515"/>
                           </a:xfrm>
                           <a:prstGeom prst="rect">
                             <a:avLst/>
@@ -11669,17 +10981,587 @@
                       </pic:pic>
                     </a:graphicData>
                   </a:graphic>
-                </wp:inline>
+                  <wp14:sizeRelH relativeFrom="margin">
+                    <wp14:pctWidth>0</wp14:pctWidth>
+                  </wp14:sizeRelH>
+                  <wp14:sizeRelV relativeFrom="margin">
+                    <wp14:pctHeight>0</wp14:pctHeight>
+                  </wp14:sizeRelV>
+                </wp:anchor>
               </w:drawing>
             </w:r>
             <w:r>
               <w:t xml:space="preserve"> </w:t>
             </w:r>
             <w:r>
-              <w:t xml:space="preserve">Message after account is </w:t>
-            </w:r>
-            <w:r>
-              <w:t>suspended</w:t>
+              <w:t>Clicking the ‘View’ button will show the list of all accounts</w:t>
+            </w:r>
+          </w:p>
+        </w:tc>
+      </w:tr>
+    </w:tbl>
+    <w:p/>
+    <w:p>
+      <w:r>
+        <w:br w:type="page"/>
+      </w:r>
+    </w:p>
+    <w:p>
+      <w:pPr>
+        <w:pStyle w:val="Heading4"/>
+      </w:pPr>
+      <w:r>
+        <w:lastRenderedPageBreak/>
+        <w:t>User Story #7 and #12</w:t>
+      </w:r>
+    </w:p>
+    <w:tbl>
+      <w:tblPr>
+        <w:tblStyle w:val="TableGrid"/>
+        <w:tblW w:w="0" w:type="auto"/>
+        <w:tblLook w:val="04A0" w:firstRow="1" w:lastRow="0" w:firstColumn="1" w:lastColumn="0" w:noHBand="0" w:noVBand="1"/>
+      </w:tblPr>
+      <w:tblGrid>
+        <w:gridCol w:w="1838"/>
+        <w:gridCol w:w="7178"/>
+      </w:tblGrid>
+      <w:tr>
+        <w:tc>
+          <w:tcPr>
+            <w:tcW w:w="9016" w:type="dxa"/>
+            <w:gridSpan w:val="2"/>
+          </w:tcPr>
+          <w:p>
+            <w:pPr>
+              <w:rPr>
+                <w:b/>
+                <w:bCs/>
+              </w:rPr>
+            </w:pPr>
+            <w:r>
+              <w:rPr>
+                <w:b/>
+                <w:bCs/>
+              </w:rPr>
+              <w:t>Test Case 7.1 – Suspend user</w:t>
+            </w:r>
+          </w:p>
+        </w:tc>
+      </w:tr>
+      <w:tr>
+        <w:tc>
+          <w:tcPr>
+            <w:tcW w:w="1838" w:type="dxa"/>
+          </w:tcPr>
+          <w:p>
+            <w:pPr>
+              <w:rPr>
+                <w:b/>
+                <w:bCs/>
+              </w:rPr>
+            </w:pPr>
+            <w:r>
+              <w:rPr>
+                <w:b/>
+                <w:bCs/>
+              </w:rPr>
+              <w:t>Steps</w:t>
+            </w:r>
+          </w:p>
+        </w:tc>
+        <w:tc>
+          <w:tcPr>
+            <w:tcW w:w="7178" w:type="dxa"/>
+          </w:tcPr>
+          <w:p>
+            <w:pPr>
+              <w:pStyle w:val="ListParagraph"/>
+              <w:numPr>
+                <w:ilvl w:val="0"/>
+                <w:numId w:val="26"/>
+              </w:numPr>
+            </w:pPr>
+            <w:r>
+              <w:t>Login to User Admin account</w:t>
+            </w:r>
+          </w:p>
+          <w:p>
+            <w:pPr>
+              <w:pStyle w:val="ListParagraph"/>
+              <w:numPr>
+                <w:ilvl w:val="0"/>
+                <w:numId w:val="26"/>
+              </w:numPr>
+            </w:pPr>
+            <w:r>
+              <w:t>Click ‘Suspend’ button</w:t>
+            </w:r>
+          </w:p>
+          <w:p>
+            <w:pPr>
+              <w:pStyle w:val="ListParagraph"/>
+              <w:numPr>
+                <w:ilvl w:val="0"/>
+                <w:numId w:val="26"/>
+              </w:numPr>
+            </w:pPr>
+            <w:r>
+              <w:t>Select an active user</w:t>
+            </w:r>
+          </w:p>
+          <w:p>
+            <w:pPr>
+              <w:pStyle w:val="ListParagraph"/>
+              <w:numPr>
+                <w:ilvl w:val="0"/>
+                <w:numId w:val="26"/>
+              </w:numPr>
+            </w:pPr>
+            <w:r>
+              <w:t>Click ‘Suspend/Un-suspend Account’ button</w:t>
+            </w:r>
+          </w:p>
+        </w:tc>
+      </w:tr>
+      <w:tr>
+        <w:tc>
+          <w:tcPr>
+            <w:tcW w:w="1838" w:type="dxa"/>
+          </w:tcPr>
+          <w:p>
+            <w:pPr>
+              <w:rPr>
+                <w:b/>
+                <w:bCs/>
+              </w:rPr>
+            </w:pPr>
+            <w:r>
+              <w:rPr>
+                <w:b/>
+                <w:bCs/>
+              </w:rPr>
+              <w:t>Expected Results</w:t>
+            </w:r>
+          </w:p>
+        </w:tc>
+        <w:tc>
+          <w:tcPr>
+            <w:tcW w:w="7178" w:type="dxa"/>
+          </w:tcPr>
+          <w:p>
+            <w:r>
+              <w:t>The program should show that the user account is suspended</w:t>
+            </w:r>
+          </w:p>
+        </w:tc>
+      </w:tr>
+      <w:tr>
+        <w:tc>
+          <w:tcPr>
+            <w:tcW w:w="1838" w:type="dxa"/>
+          </w:tcPr>
+          <w:p>
+            <w:pPr>
+              <w:rPr>
+                <w:b/>
+                <w:bCs/>
+              </w:rPr>
+            </w:pPr>
+            <w:r>
+              <w:rPr>
+                <w:b/>
+                <w:bCs/>
+              </w:rPr>
+              <w:t>Actual Results</w:t>
+            </w:r>
+          </w:p>
+        </w:tc>
+        <w:tc>
+          <w:tcPr>
+            <w:tcW w:w="7178" w:type="dxa"/>
+          </w:tcPr>
+          <w:p>
+            <w:pPr>
+              <w:rPr>
+                <w:color w:val="70AD47" w:themeColor="accent6"/>
+              </w:rPr>
+            </w:pPr>
+            <w:r>
+              <w:rPr>
+                <w:color w:val="70AD47" w:themeColor="accent6"/>
+              </w:rPr>
+              <w:t>The program should show that the user account is suspended</w:t>
+            </w:r>
+          </w:p>
+        </w:tc>
+      </w:tr>
+    </w:tbl>
+    <w:tbl>
+      <w:tblPr>
+        <w:tblStyle w:val="TableGrid5"/>
+        <w:tblW w:w="0" w:type="auto"/>
+        <w:tblLook w:val="04A0" w:firstRow="1" w:lastRow="0" w:firstColumn="1" w:lastColumn="0" w:noHBand="0" w:noVBand="1"/>
+      </w:tblPr>
+      <w:tblGrid>
+        <w:gridCol w:w="1838"/>
+        <w:gridCol w:w="7178"/>
+      </w:tblGrid>
+      <w:tr>
+        <w:tc>
+          <w:tcPr>
+            <w:tcW w:w="9016" w:type="dxa"/>
+            <w:gridSpan w:val="2"/>
+          </w:tcPr>
+          <w:p>
+            <w:pPr>
+              <w:rPr>
+                <w:b/>
+                <w:bCs/>
+              </w:rPr>
+            </w:pPr>
+            <w:r>
+              <w:rPr>
+                <w:b/>
+                <w:bCs/>
+              </w:rPr>
+              <w:t>Test Case 7.2 – Un-suspend user</w:t>
+            </w:r>
+          </w:p>
+        </w:tc>
+      </w:tr>
+      <w:tr>
+        <w:tc>
+          <w:tcPr>
+            <w:tcW w:w="1838" w:type="dxa"/>
+          </w:tcPr>
+          <w:p>
+            <w:pPr>
+              <w:rPr>
+                <w:b/>
+                <w:bCs/>
+              </w:rPr>
+            </w:pPr>
+            <w:r>
+              <w:rPr>
+                <w:b/>
+                <w:bCs/>
+              </w:rPr>
+              <w:t>Steps</w:t>
+            </w:r>
+          </w:p>
+        </w:tc>
+        <w:tc>
+          <w:tcPr>
+            <w:tcW w:w="7178" w:type="dxa"/>
+          </w:tcPr>
+          <w:p>
+            <w:pPr>
+              <w:pStyle w:val="ListParagraph"/>
+              <w:numPr>
+                <w:ilvl w:val="0"/>
+                <w:numId w:val="27"/>
+              </w:numPr>
+            </w:pPr>
+            <w:r>
+              <w:t>Login to User Admin account</w:t>
+            </w:r>
+          </w:p>
+          <w:p>
+            <w:pPr>
+              <w:pStyle w:val="ListParagraph"/>
+              <w:numPr>
+                <w:ilvl w:val="0"/>
+                <w:numId w:val="27"/>
+              </w:numPr>
+            </w:pPr>
+            <w:r>
+              <w:t>Click ‘Suspend’ button</w:t>
+            </w:r>
+          </w:p>
+          <w:p>
+            <w:pPr>
+              <w:pStyle w:val="ListParagraph"/>
+              <w:numPr>
+                <w:ilvl w:val="0"/>
+                <w:numId w:val="27"/>
+              </w:numPr>
+            </w:pPr>
+            <w:r>
+              <w:t>Select an inactive user</w:t>
+            </w:r>
+          </w:p>
+          <w:p>
+            <w:pPr>
+              <w:pStyle w:val="ListParagraph"/>
+              <w:numPr>
+                <w:ilvl w:val="0"/>
+                <w:numId w:val="27"/>
+              </w:numPr>
+            </w:pPr>
+            <w:r>
+              <w:t>Click ‘Suspend/Un-suspend Account’ button</w:t>
+            </w:r>
+          </w:p>
+        </w:tc>
+      </w:tr>
+      <w:tr>
+        <w:tc>
+          <w:tcPr>
+            <w:tcW w:w="1838" w:type="dxa"/>
+          </w:tcPr>
+          <w:p>
+            <w:pPr>
+              <w:rPr>
+                <w:b/>
+                <w:bCs/>
+              </w:rPr>
+            </w:pPr>
+            <w:r>
+              <w:rPr>
+                <w:b/>
+                <w:bCs/>
+              </w:rPr>
+              <w:t>Expected Results</w:t>
+            </w:r>
+          </w:p>
+        </w:tc>
+        <w:tc>
+          <w:tcPr>
+            <w:tcW w:w="7178" w:type="dxa"/>
+          </w:tcPr>
+          <w:p>
+            <w:r>
+              <w:t>The program should show that the user account is un-suspended</w:t>
+            </w:r>
+          </w:p>
+        </w:tc>
+      </w:tr>
+      <w:tr>
+        <w:tc>
+          <w:tcPr>
+            <w:tcW w:w="1838" w:type="dxa"/>
+          </w:tcPr>
+          <w:p>
+            <w:pPr>
+              <w:rPr>
+                <w:b/>
+                <w:bCs/>
+              </w:rPr>
+            </w:pPr>
+            <w:r>
+              <w:rPr>
+                <w:b/>
+                <w:bCs/>
+              </w:rPr>
+              <w:t>Actual Results</w:t>
+            </w:r>
+          </w:p>
+        </w:tc>
+        <w:tc>
+          <w:tcPr>
+            <w:tcW w:w="7178" w:type="dxa"/>
+          </w:tcPr>
+          <w:p>
+            <w:r>
+              <w:rPr>
+                <w:color w:val="70AD47" w:themeColor="accent6"/>
+              </w:rPr>
+              <w:t>The program should show that the user account is un-suspended</w:t>
+            </w:r>
+          </w:p>
+        </w:tc>
+      </w:tr>
+    </w:tbl>
+    <w:tbl>
+      <w:tblPr>
+        <w:tblStyle w:val="TableGrid8"/>
+        <w:tblW w:w="0" w:type="auto"/>
+        <w:tblLook w:val="04A0" w:firstRow="1" w:lastRow="0" w:firstColumn="1" w:lastColumn="0" w:noHBand="0" w:noVBand="1"/>
+      </w:tblPr>
+      <w:tblGrid>
+        <w:gridCol w:w="1838"/>
+        <w:gridCol w:w="7178"/>
+      </w:tblGrid>
+      <w:tr>
+        <w:tc>
+          <w:tcPr>
+            <w:tcW w:w="9016" w:type="dxa"/>
+            <w:gridSpan w:val="2"/>
+          </w:tcPr>
+          <w:p>
+            <w:pPr>
+              <w:rPr>
+                <w:b/>
+                <w:bCs/>
+              </w:rPr>
+            </w:pPr>
+            <w:r>
+              <w:rPr>
+                <w:b/>
+                <w:bCs/>
+              </w:rPr>
+              <w:t>Test Case 7.3 – Suspend/Un-suspend without selecting user</w:t>
+            </w:r>
+          </w:p>
+        </w:tc>
+      </w:tr>
+      <w:tr>
+        <w:tc>
+          <w:tcPr>
+            <w:tcW w:w="1838" w:type="dxa"/>
+          </w:tcPr>
+          <w:p>
+            <w:pPr>
+              <w:rPr>
+                <w:b/>
+                <w:bCs/>
+              </w:rPr>
+            </w:pPr>
+            <w:r>
+              <w:rPr>
+                <w:b/>
+                <w:bCs/>
+              </w:rPr>
+              <w:t>Steps</w:t>
+            </w:r>
+          </w:p>
+        </w:tc>
+        <w:tc>
+          <w:tcPr>
+            <w:tcW w:w="7178" w:type="dxa"/>
+          </w:tcPr>
+          <w:p>
+            <w:pPr>
+              <w:pStyle w:val="ListParagraph"/>
+              <w:numPr>
+                <w:ilvl w:val="0"/>
+                <w:numId w:val="28"/>
+              </w:numPr>
+            </w:pPr>
+            <w:r>
+              <w:t>Login to User Admin account</w:t>
+            </w:r>
+          </w:p>
+          <w:p>
+            <w:pPr>
+              <w:pStyle w:val="ListParagraph"/>
+              <w:numPr>
+                <w:ilvl w:val="0"/>
+                <w:numId w:val="28"/>
+              </w:numPr>
+            </w:pPr>
+            <w:r>
+              <w:t>Click ‘Suspend’ button</w:t>
+            </w:r>
+          </w:p>
+          <w:p>
+            <w:pPr>
+              <w:pStyle w:val="ListParagraph"/>
+              <w:numPr>
+                <w:ilvl w:val="0"/>
+                <w:numId w:val="28"/>
+              </w:numPr>
+            </w:pPr>
+            <w:r>
+              <w:t>Click ‘Suspend/Un-suspend Account’ button</w:t>
+            </w:r>
+          </w:p>
+        </w:tc>
+      </w:tr>
+      <w:tr>
+        <w:tc>
+          <w:tcPr>
+            <w:tcW w:w="1838" w:type="dxa"/>
+          </w:tcPr>
+          <w:p>
+            <w:pPr>
+              <w:rPr>
+                <w:b/>
+                <w:bCs/>
+              </w:rPr>
+            </w:pPr>
+            <w:r>
+              <w:rPr>
+                <w:b/>
+                <w:bCs/>
+              </w:rPr>
+              <w:t>Expected Results</w:t>
+            </w:r>
+          </w:p>
+        </w:tc>
+        <w:tc>
+          <w:tcPr>
+            <w:tcW w:w="7178" w:type="dxa"/>
+          </w:tcPr>
+          <w:p>
+            <w:r>
+              <w:t>The program should tell the user that no user is selected</w:t>
+            </w:r>
+          </w:p>
+        </w:tc>
+      </w:tr>
+      <w:tr>
+        <w:tc>
+          <w:tcPr>
+            <w:tcW w:w="1838" w:type="dxa"/>
+          </w:tcPr>
+          <w:p>
+            <w:pPr>
+              <w:rPr>
+                <w:b/>
+                <w:bCs/>
+              </w:rPr>
+            </w:pPr>
+            <w:r>
+              <w:rPr>
+                <w:b/>
+                <w:bCs/>
+              </w:rPr>
+              <w:t>Actual Results</w:t>
+            </w:r>
+          </w:p>
+        </w:tc>
+        <w:tc>
+          <w:tcPr>
+            <w:tcW w:w="7178" w:type="dxa"/>
+          </w:tcPr>
+          <w:p>
+            <w:r>
+              <w:rPr>
+                <w:color w:val="70AD47" w:themeColor="accent6"/>
+              </w:rPr>
+              <w:t>The program should tell the user that no user is selected</w:t>
+            </w:r>
+          </w:p>
+        </w:tc>
+      </w:tr>
+    </w:tbl>
+    <w:p/>
+    <w:p>
+      <w:r>
+        <w:br w:type="page"/>
+      </w:r>
+    </w:p>
+    <w:tbl>
+      <w:tblPr>
+        <w:tblStyle w:val="TableGrid"/>
+        <w:tblW w:w="0" w:type="auto"/>
+        <w:tblLook w:val="04A0" w:firstRow="1" w:lastRow="0" w:firstColumn="1" w:lastColumn="0" w:noHBand="0" w:noVBand="1"/>
+      </w:tblPr>
+      <w:tblGrid>
+        <w:gridCol w:w="4508"/>
+        <w:gridCol w:w="4508"/>
+      </w:tblGrid>
+      <w:tr>
+        <w:tc>
+          <w:tcPr>
+            <w:tcW w:w="9016" w:type="dxa"/>
+            <w:gridSpan w:val="2"/>
+          </w:tcPr>
+          <w:p>
+            <w:r>
+              <w:lastRenderedPageBreak/>
+              <w:t>Screenshots for User Story #7 and #12</w:t>
             </w:r>
           </w:p>
         </w:tc>
@@ -11692,10 +11574,10 @@
           <w:p>
             <w:r>
               <w:drawing>
-                <wp:inline distT="0" distB="0" distL="0" distR="0" wp14:anchorId="5659A6E1" wp14:editId="3B629E65">
-                  <wp:extent cx="2527477" cy="3510951"/>
-                  <wp:effectExtent l="0" t="0" r="6350" b="0"/>
-                  <wp:docPr id="58" name="Picture 58"/>
+                <wp:inline distT="0" distB="0" distL="0" distR="0" wp14:anchorId="57C6C12B" wp14:editId="77B7B5C8">
+                  <wp:extent cx="2562046" cy="3517216"/>
+                  <wp:effectExtent l="0" t="0" r="0" b="7620"/>
+                  <wp:docPr id="62" name="Picture 62"/>
                   <wp:cNvGraphicFramePr>
                     <a:graphicFrameLocks xmlns:a="http://schemas.openxmlformats.org/drawingml/2006/main" noChangeAspect="1"/>
                   </wp:cNvGraphicFramePr>
@@ -11715,7 +11597,7 @@
                         <pic:spPr>
                           <a:xfrm>
                             <a:off x="0" y="0"/>
-                            <a:ext cx="2532045" cy="3517297"/>
+                            <a:ext cx="2568257" cy="3525743"/>
                           </a:xfrm>
                           <a:prstGeom prst="rect">
                             <a:avLst/>
@@ -11731,7 +11613,7 @@
               <w:t xml:space="preserve"> </w:t>
             </w:r>
             <w:r>
-              <w:t>Message after account is un-suspended</w:t>
+              <w:t>Suspend page after ‘Suspend’ button is pressed</w:t>
             </w:r>
           </w:p>
         </w:tc>
@@ -11742,10 +11624,10 @@
           <w:p>
             <w:r>
               <w:drawing>
-                <wp:inline distT="0" distB="0" distL="0" distR="0" wp14:anchorId="57D24E89" wp14:editId="3AE3EAB4">
-                  <wp:extent cx="2552799" cy="3526759"/>
-                  <wp:effectExtent l="0" t="0" r="0" b="0"/>
-                  <wp:docPr id="60" name="Picture 60"/>
+                <wp:inline distT="0" distB="0" distL="0" distR="0" wp14:anchorId="6998D40A" wp14:editId="039BE25D">
+                  <wp:extent cx="2544793" cy="3507151"/>
+                  <wp:effectExtent l="0" t="0" r="8255" b="0"/>
+                  <wp:docPr id="63" name="Picture 63"/>
                   <wp:cNvGraphicFramePr>
                     <a:graphicFrameLocks xmlns:a="http://schemas.openxmlformats.org/drawingml/2006/main" noChangeAspect="1"/>
                   </wp:cNvGraphicFramePr>
@@ -11765,7 +11647,7 @@
                         <pic:spPr>
                           <a:xfrm>
                             <a:off x="0" y="0"/>
-                            <a:ext cx="2568883" cy="3548979"/>
+                            <a:ext cx="2549314" cy="3513381"/>
                           </a:xfrm>
                           <a:prstGeom prst="rect">
                             <a:avLst/>
@@ -11781,7 +11663,214 @@
               <w:t xml:space="preserve"> </w:t>
             </w:r>
             <w:r>
+              <w:t>Message after account is suspended</w:t>
+            </w:r>
+          </w:p>
+        </w:tc>
+      </w:tr>
+      <w:tr>
+        <w:tc>
+          <w:tcPr>
+            <w:tcW w:w="4508" w:type="dxa"/>
+          </w:tcPr>
+          <w:p>
+            <w:r>
+              <w:drawing>
+                <wp:inline distT="0" distB="0" distL="0" distR="0" wp14:anchorId="504968A8" wp14:editId="00171F04">
+                  <wp:extent cx="2568557" cy="3526155"/>
+                  <wp:effectExtent l="0" t="0" r="3810" b="0"/>
+                  <wp:docPr id="64" name="Picture 64"/>
+                  <wp:cNvGraphicFramePr>
+                    <a:graphicFrameLocks xmlns:a="http://schemas.openxmlformats.org/drawingml/2006/main" noChangeAspect="1"/>
+                  </wp:cNvGraphicFramePr>
+                  <a:graphic xmlns:a="http://schemas.openxmlformats.org/drawingml/2006/main">
+                    <a:graphicData uri="http://schemas.openxmlformats.org/drawingml/2006/picture">
+                      <pic:pic xmlns:pic="http://schemas.openxmlformats.org/drawingml/2006/picture">
+                        <pic:nvPicPr>
+                          <pic:cNvPr id="1" name=""/>
+                          <pic:cNvPicPr/>
+                        </pic:nvPicPr>
+                        <pic:blipFill>
+                          <a:blip r:embed="rId43"/>
+                          <a:stretch>
+                            <a:fillRect/>
+                          </a:stretch>
+                        </pic:blipFill>
+                        <pic:spPr>
+                          <a:xfrm>
+                            <a:off x="0" y="0"/>
+                            <a:ext cx="2582370" cy="3545118"/>
+                          </a:xfrm>
+                          <a:prstGeom prst="rect">
+                            <a:avLst/>
+                          </a:prstGeom>
+                        </pic:spPr>
+                      </pic:pic>
+                    </a:graphicData>
+                  </a:graphic>
+                </wp:inline>
+              </w:drawing>
+            </w:r>
+            <w:r>
+              <w:t xml:space="preserve"> </w:t>
+            </w:r>
+            <w:r>
+              <w:t>Message after account is un-suspended</w:t>
+            </w:r>
+          </w:p>
+        </w:tc>
+        <w:tc>
+          <w:tcPr>
+            <w:tcW w:w="4508" w:type="dxa"/>
+          </w:tcPr>
+          <w:p>
+            <w:r>
+              <w:drawing>
+                <wp:inline distT="0" distB="0" distL="0" distR="0" wp14:anchorId="442914BB" wp14:editId="33EA1095">
+                  <wp:extent cx="2553419" cy="3512194"/>
+                  <wp:effectExtent l="0" t="0" r="0" b="0"/>
+                  <wp:docPr id="65" name="Picture 65"/>
+                  <wp:cNvGraphicFramePr>
+                    <a:graphicFrameLocks xmlns:a="http://schemas.openxmlformats.org/drawingml/2006/main" noChangeAspect="1"/>
+                  </wp:cNvGraphicFramePr>
+                  <a:graphic xmlns:a="http://schemas.openxmlformats.org/drawingml/2006/main">
+                    <a:graphicData uri="http://schemas.openxmlformats.org/drawingml/2006/picture">
+                      <pic:pic xmlns:pic="http://schemas.openxmlformats.org/drawingml/2006/picture">
+                        <pic:nvPicPr>
+                          <pic:cNvPr id="1" name=""/>
+                          <pic:cNvPicPr/>
+                        </pic:nvPicPr>
+                        <pic:blipFill>
+                          <a:blip r:embed="rId44"/>
+                          <a:stretch>
+                            <a:fillRect/>
+                          </a:stretch>
+                        </pic:blipFill>
+                        <pic:spPr>
+                          <a:xfrm>
+                            <a:off x="0" y="0"/>
+                            <a:ext cx="2565488" cy="3528795"/>
+                          </a:xfrm>
+                          <a:prstGeom prst="rect">
+                            <a:avLst/>
+                          </a:prstGeom>
+                        </pic:spPr>
+                      </pic:pic>
+                    </a:graphicData>
+                  </a:graphic>
+                </wp:inline>
+              </w:drawing>
+            </w:r>
+            <w:r>
+              <w:t xml:space="preserve"> </w:t>
+            </w:r>
+            <w:r>
               <w:t>Message when no user is selected</w:t>
+            </w:r>
+          </w:p>
+        </w:tc>
+      </w:tr>
+      <w:tr>
+        <w:tc>
+          <w:tcPr>
+            <w:tcW w:w="4508" w:type="dxa"/>
+          </w:tcPr>
+          <w:p>
+            <w:r>
+              <w:lastRenderedPageBreak/>
+              <w:drawing>
+                <wp:inline distT="0" distB="0" distL="0" distR="0" wp14:anchorId="14FBB8A6" wp14:editId="030D371F">
+                  <wp:extent cx="2570672" cy="3537806"/>
+                  <wp:effectExtent l="0" t="0" r="1270" b="5715"/>
+                  <wp:docPr id="66" name="Picture 66"/>
+                  <wp:cNvGraphicFramePr>
+                    <a:graphicFrameLocks xmlns:a="http://schemas.openxmlformats.org/drawingml/2006/main" noChangeAspect="1"/>
+                  </wp:cNvGraphicFramePr>
+                  <a:graphic xmlns:a="http://schemas.openxmlformats.org/drawingml/2006/main">
+                    <a:graphicData uri="http://schemas.openxmlformats.org/drawingml/2006/picture">
+                      <pic:pic xmlns:pic="http://schemas.openxmlformats.org/drawingml/2006/picture">
+                        <pic:nvPicPr>
+                          <pic:cNvPr id="1" name=""/>
+                          <pic:cNvPicPr/>
+                        </pic:nvPicPr>
+                        <pic:blipFill>
+                          <a:blip r:embed="rId45"/>
+                          <a:stretch>
+                            <a:fillRect/>
+                          </a:stretch>
+                        </pic:blipFill>
+                        <pic:spPr>
+                          <a:xfrm>
+                            <a:off x="0" y="0"/>
+                            <a:ext cx="2582427" cy="3553983"/>
+                          </a:xfrm>
+                          <a:prstGeom prst="rect">
+                            <a:avLst/>
+                          </a:prstGeom>
+                        </pic:spPr>
+                      </pic:pic>
+                    </a:graphicData>
+                  </a:graphic>
+                </wp:inline>
+              </w:drawing>
+            </w:r>
+            <w:r>
+              <w:t xml:space="preserve">Message after </w:t>
+            </w:r>
+            <w:proofErr w:type="gramStart"/>
+            <w:r>
+              <w:t>suspend</w:t>
+            </w:r>
+            <w:proofErr w:type="gramEnd"/>
+            <w:r>
+              <w:t xml:space="preserve"> by profile</w:t>
+            </w:r>
+          </w:p>
+        </w:tc>
+        <w:tc>
+          <w:tcPr>
+            <w:tcW w:w="4508" w:type="dxa"/>
+          </w:tcPr>
+          <w:p>
+            <w:r>
+              <w:drawing>
+                <wp:inline distT="0" distB="0" distL="0" distR="0" wp14:anchorId="51F7BB62" wp14:editId="3BE64942">
+                  <wp:extent cx="2562046" cy="3527167"/>
+                  <wp:effectExtent l="0" t="0" r="0" b="0"/>
+                  <wp:docPr id="67" name="Picture 67"/>
+                  <wp:cNvGraphicFramePr>
+                    <a:graphicFrameLocks xmlns:a="http://schemas.openxmlformats.org/drawingml/2006/main" noChangeAspect="1"/>
+                  </wp:cNvGraphicFramePr>
+                  <a:graphic xmlns:a="http://schemas.openxmlformats.org/drawingml/2006/main">
+                    <a:graphicData uri="http://schemas.openxmlformats.org/drawingml/2006/picture">
+                      <pic:pic xmlns:pic="http://schemas.openxmlformats.org/drawingml/2006/picture">
+                        <pic:nvPicPr>
+                          <pic:cNvPr id="1" name=""/>
+                          <pic:cNvPicPr/>
+                        </pic:nvPicPr>
+                        <pic:blipFill>
+                          <a:blip r:embed="rId46"/>
+                          <a:stretch>
+                            <a:fillRect/>
+                          </a:stretch>
+                        </pic:blipFill>
+                        <pic:spPr>
+                          <a:xfrm>
+                            <a:off x="0" y="0"/>
+                            <a:ext cx="2575886" cy="3546221"/>
+                          </a:xfrm>
+                          <a:prstGeom prst="rect">
+                            <a:avLst/>
+                          </a:prstGeom>
+                        </pic:spPr>
+                      </pic:pic>
+                    </a:graphicData>
+                  </a:graphic>
+                </wp:inline>
+              </w:drawing>
+            </w:r>
+            <w:r>
+              <w:t>Message after un-suspend by profile</w:t>
             </w:r>
           </w:p>
         </w:tc>
@@ -11793,7 +11882,6 @@
         <w:pStyle w:val="Heading4"/>
       </w:pPr>
       <w:r>
-        <w:lastRenderedPageBreak/>
         <w:t>User Story #27</w:t>
       </w:r>
     </w:p>

</xml_diff>